<commit_message>
files added and deleted
</commit_message>
<xml_diff>
--- a/Server problems.docx
+++ b/Server problems.docx
@@ -101,7 +101,15 @@
         <w:t>they all have their name</w:t>
       </w:r>
       <w:r>
-        <w:t xml:space="preserve"> along with their host ip address</w:t>
+        <w:t xml:space="preserve"> along with their host </w:t>
+      </w:r>
+      <w:proofErr w:type="spellStart"/>
+      <w:r>
+        <w:t>ip</w:t>
+      </w:r>
+      <w:proofErr w:type="spellEnd"/>
+      <w:r>
+        <w:t xml:space="preserve"> address</w:t>
       </w:r>
       <w:r>
         <w:t xml:space="preserve"> we find it in the link </w:t>
@@ -205,11 +213,16 @@
         <w:t xml:space="preserve">saying that you are restarting </w:t>
       </w:r>
       <w:r>
-        <w:t>by saying like</w:t>
+        <w:t xml:space="preserve">by saying </w:t>
+      </w:r>
+      <w:proofErr w:type="gramStart"/>
+      <w:r>
+        <w:t>like</w:t>
       </w:r>
       <w:r>
         <w:t>:-</w:t>
       </w:r>
+      <w:proofErr w:type="gramEnd"/>
       <w:r>
         <w:rPr>
           <w14:reflection w14:blurRad="6350" w14:stA="53000" w14:stPos="0" w14:endA="300" w14:endPos="35500" w14:dist="0" w14:dir="5400000" w14:fadeDir="5400000" w14:sx="100000" w14:sy="-90000" w14:kx="0" w14:ky="0" w14:algn="bl"/>
@@ -340,7 +353,15 @@
         <w:t xml:space="preserve"> the</w:t>
       </w:r>
       <w:r>
-        <w:t xml:space="preserve"> .bash_profile. You can find it using the command </w:t>
+        <w:t xml:space="preserve"> .</w:t>
+      </w:r>
+      <w:proofErr w:type="spellStart"/>
+      <w:r>
+        <w:t>bash_profile</w:t>
+      </w:r>
+      <w:proofErr w:type="spellEnd"/>
+      <w:r>
+        <w:t xml:space="preserve">. You can find it using the command </w:t>
       </w:r>
       <w:r>
         <w:rPr>
@@ -725,7 +746,73 @@
             </w14:gradFill>
           </w14:textFill>
         </w:rPr>
-        <w:t>cd qiactive/tomcat</w:t>
+        <w:t xml:space="preserve">cd </w:t>
+      </w:r>
+      <w:proofErr w:type="spellStart"/>
+      <w:r>
+        <w:rPr>
+          <w14:reflection w14:blurRad="6350" w14:stA="53000" w14:stPos="0" w14:endA="300" w14:endPos="35500" w14:dist="0" w14:dir="5400000" w14:fadeDir="5400000" w14:sx="100000" w14:sy="-90000" w14:kx="0" w14:ky="0" w14:algn="bl"/>
+          <w14:textOutline w14:w="0" w14:cap="flat" w14:cmpd="sng" w14:algn="ctr">
+            <w14:noFill/>
+            <w14:prstDash w14:val="solid"/>
+            <w14:round/>
+          </w14:textOutline>
+          <w14:textFill>
+            <w14:gradFill>
+              <w14:gsLst>
+                <w14:gs w14:pos="0">
+                  <w14:schemeClr w14:val="accent5">
+                    <w14:lumMod w14:val="50000"/>
+                  </w14:schemeClr>
+                </w14:gs>
+                <w14:gs w14:pos="50000">
+                  <w14:schemeClr w14:val="accent5"/>
+                </w14:gs>
+                <w14:gs w14:pos="100000">
+                  <w14:schemeClr w14:val="accent5">
+                    <w14:lumMod w14:val="60000"/>
+                    <w14:lumOff w14:val="40000"/>
+                  </w14:schemeClr>
+                </w14:gs>
+              </w14:gsLst>
+              <w14:lin w14:ang="5400000" w14:scaled="0"/>
+            </w14:gradFill>
+          </w14:textFill>
+        </w:rPr>
+        <w:t>qiactive</w:t>
+      </w:r>
+      <w:proofErr w:type="spellEnd"/>
+      <w:r>
+        <w:rPr>
+          <w14:reflection w14:blurRad="6350" w14:stA="53000" w14:stPos="0" w14:endA="300" w14:endPos="35500" w14:dist="0" w14:dir="5400000" w14:fadeDir="5400000" w14:sx="100000" w14:sy="-90000" w14:kx="0" w14:ky="0" w14:algn="bl"/>
+          <w14:textOutline w14:w="0" w14:cap="flat" w14:cmpd="sng" w14:algn="ctr">
+            <w14:noFill/>
+            <w14:prstDash w14:val="solid"/>
+            <w14:round/>
+          </w14:textOutline>
+          <w14:textFill>
+            <w14:gradFill>
+              <w14:gsLst>
+                <w14:gs w14:pos="0">
+                  <w14:schemeClr w14:val="accent5">
+                    <w14:lumMod w14:val="50000"/>
+                  </w14:schemeClr>
+                </w14:gs>
+                <w14:gs w14:pos="50000">
+                  <w14:schemeClr w14:val="accent5"/>
+                </w14:gs>
+                <w14:gs w14:pos="100000">
+                  <w14:schemeClr w14:val="accent5">
+                    <w14:lumMod w14:val="60000"/>
+                    <w14:lumOff w14:val="40000"/>
+                  </w14:schemeClr>
+                </w14:gs>
+              </w14:gsLst>
+              <w14:lin w14:ang="5400000" w14:scaled="0"/>
+            </w14:gradFill>
+          </w14:textFill>
+        </w:rPr>
+        <w:t>/tomcat</w:t>
       </w:r>
     </w:p>
     <w:p>
@@ -929,6 +1016,7 @@
         </w:rPr>
         <w:t xml:space="preserve"> </w:t>
       </w:r>
+      <w:proofErr w:type="spellStart"/>
       <w:r>
         <w:rPr>
           <w14:reflection w14:blurRad="6350" w14:stA="53000" w14:stPos="0" w14:endA="300" w14:endPos="35500" w14:dist="0" w14:dir="5400000" w14:fadeDir="5400000" w14:sx="100000" w14:sy="-90000" w14:kx="0" w14:ky="0" w14:algn="bl"/>
@@ -961,6 +1049,7 @@
         </w:rPr>
         <w:t>cleanme</w:t>
       </w:r>
+      <w:proofErr w:type="spellEnd"/>
       <w:r>
         <w:rPr>
           <w14:reflection w14:blurRad="6350" w14:stA="53000" w14:stPos="0" w14:endA="300" w14:endPos="35500" w14:dist="0" w14:dir="5400000" w14:fadeDir="5400000" w14:sx="100000" w14:sy="-90000" w14:kx="0" w14:ky="0" w14:algn="bl"/>
@@ -1061,7 +1150,73 @@
             </w14:gradFill>
           </w14:textFill>
         </w:rPr>
-        <w:t xml:space="preserve"> sh clean.sh</w:t>
+        <w:t xml:space="preserve"> </w:t>
+      </w:r>
+      <w:proofErr w:type="spellStart"/>
+      <w:r>
+        <w:rPr>
+          <w14:reflection w14:blurRad="6350" w14:stA="53000" w14:stPos="0" w14:endA="300" w14:endPos="35500" w14:dist="0" w14:dir="5400000" w14:fadeDir="5400000" w14:sx="100000" w14:sy="-90000" w14:kx="0" w14:ky="0" w14:algn="bl"/>
+          <w14:textOutline w14:w="0" w14:cap="flat" w14:cmpd="sng" w14:algn="ctr">
+            <w14:noFill/>
+            <w14:prstDash w14:val="solid"/>
+            <w14:round/>
+          </w14:textOutline>
+          <w14:textFill>
+            <w14:gradFill>
+              <w14:gsLst>
+                <w14:gs w14:pos="0">
+                  <w14:schemeClr w14:val="accent5">
+                    <w14:lumMod w14:val="50000"/>
+                  </w14:schemeClr>
+                </w14:gs>
+                <w14:gs w14:pos="50000">
+                  <w14:schemeClr w14:val="accent5"/>
+                </w14:gs>
+                <w14:gs w14:pos="100000">
+                  <w14:schemeClr w14:val="accent5">
+                    <w14:lumMod w14:val="60000"/>
+                    <w14:lumOff w14:val="40000"/>
+                  </w14:schemeClr>
+                </w14:gs>
+              </w14:gsLst>
+              <w14:lin w14:ang="5400000" w14:scaled="0"/>
+            </w14:gradFill>
+          </w14:textFill>
+        </w:rPr>
+        <w:t>sh</w:t>
+      </w:r>
+      <w:proofErr w:type="spellEnd"/>
+      <w:r>
+        <w:rPr>
+          <w14:reflection w14:blurRad="6350" w14:stA="53000" w14:stPos="0" w14:endA="300" w14:endPos="35500" w14:dist="0" w14:dir="5400000" w14:fadeDir="5400000" w14:sx="100000" w14:sy="-90000" w14:kx="0" w14:ky="0" w14:algn="bl"/>
+          <w14:textOutline w14:w="0" w14:cap="flat" w14:cmpd="sng" w14:algn="ctr">
+            <w14:noFill/>
+            <w14:prstDash w14:val="solid"/>
+            <w14:round/>
+          </w14:textOutline>
+          <w14:textFill>
+            <w14:gradFill>
+              <w14:gsLst>
+                <w14:gs w14:pos="0">
+                  <w14:schemeClr w14:val="accent5">
+                    <w14:lumMod w14:val="50000"/>
+                  </w14:schemeClr>
+                </w14:gs>
+                <w14:gs w14:pos="50000">
+                  <w14:schemeClr w14:val="accent5"/>
+                </w14:gs>
+                <w14:gs w14:pos="100000">
+                  <w14:schemeClr w14:val="accent5">
+                    <w14:lumMod w14:val="60000"/>
+                    <w14:lumOff w14:val="40000"/>
+                  </w14:schemeClr>
+                </w14:gs>
+              </w14:gsLst>
+              <w14:lin w14:ang="5400000" w14:scaled="0"/>
+            </w14:gradFill>
+          </w14:textFill>
+        </w:rPr>
+        <w:t xml:space="preserve"> clean.sh</w:t>
       </w:r>
     </w:p>
     <w:p>
@@ -1481,8 +1636,42 @@
             </w14:gradFill>
           </w14:textFill>
         </w:rPr>
-        <w:t>tail -f catalina.out</w:t>
-      </w:r>
+        <w:t xml:space="preserve">tail -f </w:t>
+      </w:r>
+      <w:proofErr w:type="spellStart"/>
+      <w:r>
+        <w:rPr>
+          <w14:reflection w14:blurRad="6350" w14:stA="53000" w14:stPos="0" w14:endA="300" w14:endPos="35500" w14:dist="0" w14:dir="5400000" w14:fadeDir="5400000" w14:sx="100000" w14:sy="-90000" w14:kx="0" w14:ky="0" w14:algn="bl"/>
+          <w14:textOutline w14:w="0" w14:cap="flat" w14:cmpd="sng" w14:algn="ctr">
+            <w14:noFill/>
+            <w14:prstDash w14:val="solid"/>
+            <w14:round/>
+          </w14:textOutline>
+          <w14:textFill>
+            <w14:gradFill>
+              <w14:gsLst>
+                <w14:gs w14:pos="0">
+                  <w14:schemeClr w14:val="accent5">
+                    <w14:lumMod w14:val="50000"/>
+                  </w14:schemeClr>
+                </w14:gs>
+                <w14:gs w14:pos="50000">
+                  <w14:schemeClr w14:val="accent5"/>
+                </w14:gs>
+                <w14:gs w14:pos="100000">
+                  <w14:schemeClr w14:val="accent5">
+                    <w14:lumMod w14:val="60000"/>
+                    <w14:lumOff w14:val="40000"/>
+                  </w14:schemeClr>
+                </w14:gs>
+              </w14:gsLst>
+              <w14:lin w14:ang="5400000" w14:scaled="0"/>
+            </w14:gradFill>
+          </w14:textFill>
+        </w:rPr>
+        <w:t>catalina.out</w:t>
+      </w:r>
+      <w:proofErr w:type="spellEnd"/>
     </w:p>
     <w:p>
       <w:pPr>
@@ -1587,7 +1776,73 @@
             </w14:gradFill>
           </w14:textFill>
         </w:rPr>
-        <w:t xml:space="preserve">    ps aux | grep java</w:t>
+        <w:t xml:space="preserve">    </w:t>
+      </w:r>
+      <w:proofErr w:type="spellStart"/>
+      <w:r>
+        <w:rPr>
+          <w14:reflection w14:blurRad="6350" w14:stA="53000" w14:stPos="0" w14:endA="300" w14:endPos="35500" w14:dist="0" w14:dir="5400000" w14:fadeDir="5400000" w14:sx="100000" w14:sy="-90000" w14:kx="0" w14:ky="0" w14:algn="bl"/>
+          <w14:textOutline w14:w="0" w14:cap="flat" w14:cmpd="sng" w14:algn="ctr">
+            <w14:noFill/>
+            <w14:prstDash w14:val="solid"/>
+            <w14:round/>
+          </w14:textOutline>
+          <w14:textFill>
+            <w14:gradFill>
+              <w14:gsLst>
+                <w14:gs w14:pos="0">
+                  <w14:schemeClr w14:val="accent5">
+                    <w14:lumMod w14:val="50000"/>
+                  </w14:schemeClr>
+                </w14:gs>
+                <w14:gs w14:pos="50000">
+                  <w14:schemeClr w14:val="accent5"/>
+                </w14:gs>
+                <w14:gs w14:pos="100000">
+                  <w14:schemeClr w14:val="accent5">
+                    <w14:lumMod w14:val="60000"/>
+                    <w14:lumOff w14:val="40000"/>
+                  </w14:schemeClr>
+                </w14:gs>
+              </w14:gsLst>
+              <w14:lin w14:ang="5400000" w14:scaled="0"/>
+            </w14:gradFill>
+          </w14:textFill>
+        </w:rPr>
+        <w:t>ps</w:t>
+      </w:r>
+      <w:proofErr w:type="spellEnd"/>
+      <w:r>
+        <w:rPr>
+          <w14:reflection w14:blurRad="6350" w14:stA="53000" w14:stPos="0" w14:endA="300" w14:endPos="35500" w14:dist="0" w14:dir="5400000" w14:fadeDir="5400000" w14:sx="100000" w14:sy="-90000" w14:kx="0" w14:ky="0" w14:algn="bl"/>
+          <w14:textOutline w14:w="0" w14:cap="flat" w14:cmpd="sng" w14:algn="ctr">
+            <w14:noFill/>
+            <w14:prstDash w14:val="solid"/>
+            <w14:round/>
+          </w14:textOutline>
+          <w14:textFill>
+            <w14:gradFill>
+              <w14:gsLst>
+                <w14:gs w14:pos="0">
+                  <w14:schemeClr w14:val="accent5">
+                    <w14:lumMod w14:val="50000"/>
+                  </w14:schemeClr>
+                </w14:gs>
+                <w14:gs w14:pos="50000">
+                  <w14:schemeClr w14:val="accent5"/>
+                </w14:gs>
+                <w14:gs w14:pos="100000">
+                  <w14:schemeClr w14:val="accent5">
+                    <w14:lumMod w14:val="60000"/>
+                    <w14:lumOff w14:val="40000"/>
+                  </w14:schemeClr>
+                </w14:gs>
+              </w14:gsLst>
+              <w14:lin w14:ang="5400000" w14:scaled="0"/>
+            </w14:gradFill>
+          </w14:textFill>
+        </w:rPr>
+        <w:t xml:space="preserve"> aux | grep java</w:t>
       </w:r>
     </w:p>
     <w:p>
@@ -1629,7 +1884,11 @@
         </w:rPr>
       </w:pPr>
       <w:r>
-        <w:t>then do this to kill it</w:t>
+        <w:t xml:space="preserve">then do this to kill </w:t>
+      </w:r>
+      <w:proofErr w:type="gramStart"/>
+      <w:r>
+        <w:t>it</w:t>
       </w:r>
       <w:r>
         <w:rPr>
@@ -1702,7 +1961,40 @@
             </w14:gradFill>
           </w14:textFill>
         </w:rPr>
-        <w:t xml:space="preserve">kill -9 </w:t>
+        <w:t>kill</w:t>
+      </w:r>
+      <w:proofErr w:type="gramEnd"/>
+      <w:r>
+        <w:rPr>
+          <w14:reflection w14:blurRad="6350" w14:stA="53000" w14:stPos="0" w14:endA="300" w14:endPos="35500" w14:dist="0" w14:dir="5400000" w14:fadeDir="5400000" w14:sx="100000" w14:sy="-90000" w14:kx="0" w14:ky="0" w14:algn="bl"/>
+          <w14:textOutline w14:w="0" w14:cap="flat" w14:cmpd="sng" w14:algn="ctr">
+            <w14:noFill/>
+            <w14:prstDash w14:val="solid"/>
+            <w14:round/>
+          </w14:textOutline>
+          <w14:textFill>
+            <w14:gradFill>
+              <w14:gsLst>
+                <w14:gs w14:pos="0">
+                  <w14:schemeClr w14:val="accent5">
+                    <w14:lumMod w14:val="50000"/>
+                  </w14:schemeClr>
+                </w14:gs>
+                <w14:gs w14:pos="50000">
+                  <w14:schemeClr w14:val="accent5"/>
+                </w14:gs>
+                <w14:gs w14:pos="100000">
+                  <w14:schemeClr w14:val="accent5">
+                    <w14:lumMod w14:val="60000"/>
+                    <w14:lumOff w14:val="40000"/>
+                  </w14:schemeClr>
+                </w14:gs>
+              </w14:gsLst>
+              <w14:lin w14:ang="5400000" w14:scaled="0"/>
+            </w14:gradFill>
+          </w14:textFill>
+        </w:rPr>
+        <w:t xml:space="preserve"> -9 </w:t>
       </w:r>
       <w:r>
         <w:rPr>
@@ -1749,37 +2041,171 @@
       <w:r>
         <w:t xml:space="preserve">To check if tomcat is running use this command </w:t>
       </w:r>
-      <w:r>
-        <w:rPr>
-          <w14:reflection w14:blurRad="6350" w14:stA="53000" w14:stPos="0" w14:endA="300" w14:endPos="35500" w14:dist="0" w14:dir="5400000" w14:fadeDir="5400000" w14:sx="100000" w14:sy="-90000" w14:kx="0" w14:ky="0" w14:algn="bl"/>
-          <w14:textOutline w14:w="0" w14:cap="flat" w14:cmpd="sng" w14:algn="ctr">
-            <w14:noFill/>
-            <w14:prstDash w14:val="solid"/>
-            <w14:round/>
-          </w14:textOutline>
-          <w14:textFill>
-            <w14:gradFill>
-              <w14:gsLst>
-                <w14:gs w14:pos="0">
-                  <w14:schemeClr w14:val="accent5">
-                    <w14:lumMod w14:val="50000"/>
-                  </w14:schemeClr>
-                </w14:gs>
-                <w14:gs w14:pos="50000">
-                  <w14:schemeClr w14:val="accent5"/>
-                </w14:gs>
-                <w14:gs w14:pos="100000">
-                  <w14:schemeClr w14:val="accent5">
-                    <w14:lumMod w14:val="60000"/>
-                    <w14:lumOff w14:val="40000"/>
-                  </w14:schemeClr>
-                </w14:gs>
-              </w14:gsLst>
-              <w14:lin w14:ang="5400000" w14:scaled="0"/>
-            </w14:gradFill>
-          </w14:textFill>
-        </w:rPr>
-        <w:t>ps -aef | grep</w:t>
+      <w:proofErr w:type="spellStart"/>
+      <w:r>
+        <w:rPr>
+          <w14:reflection w14:blurRad="6350" w14:stA="53000" w14:stPos="0" w14:endA="300" w14:endPos="35500" w14:dist="0" w14:dir="5400000" w14:fadeDir="5400000" w14:sx="100000" w14:sy="-90000" w14:kx="0" w14:ky="0" w14:algn="bl"/>
+          <w14:textOutline w14:w="0" w14:cap="flat" w14:cmpd="sng" w14:algn="ctr">
+            <w14:noFill/>
+            <w14:prstDash w14:val="solid"/>
+            <w14:round/>
+          </w14:textOutline>
+          <w14:textFill>
+            <w14:gradFill>
+              <w14:gsLst>
+                <w14:gs w14:pos="0">
+                  <w14:schemeClr w14:val="accent5">
+                    <w14:lumMod w14:val="50000"/>
+                  </w14:schemeClr>
+                </w14:gs>
+                <w14:gs w14:pos="50000">
+                  <w14:schemeClr w14:val="accent5"/>
+                </w14:gs>
+                <w14:gs w14:pos="100000">
+                  <w14:schemeClr w14:val="accent5">
+                    <w14:lumMod w14:val="60000"/>
+                    <w14:lumOff w14:val="40000"/>
+                  </w14:schemeClr>
+                </w14:gs>
+              </w14:gsLst>
+              <w14:lin w14:ang="5400000" w14:scaled="0"/>
+            </w14:gradFill>
+          </w14:textFill>
+        </w:rPr>
+        <w:t>ps</w:t>
+      </w:r>
+      <w:proofErr w:type="spellEnd"/>
+      <w:r>
+        <w:rPr>
+          <w14:reflection w14:blurRad="6350" w14:stA="53000" w14:stPos="0" w14:endA="300" w14:endPos="35500" w14:dist="0" w14:dir="5400000" w14:fadeDir="5400000" w14:sx="100000" w14:sy="-90000" w14:kx="0" w14:ky="0" w14:algn="bl"/>
+          <w14:textOutline w14:w="0" w14:cap="flat" w14:cmpd="sng" w14:algn="ctr">
+            <w14:noFill/>
+            <w14:prstDash w14:val="solid"/>
+            <w14:round/>
+          </w14:textOutline>
+          <w14:textFill>
+            <w14:gradFill>
+              <w14:gsLst>
+                <w14:gs w14:pos="0">
+                  <w14:schemeClr w14:val="accent5">
+                    <w14:lumMod w14:val="50000"/>
+                  </w14:schemeClr>
+                </w14:gs>
+                <w14:gs w14:pos="50000">
+                  <w14:schemeClr w14:val="accent5"/>
+                </w14:gs>
+                <w14:gs w14:pos="100000">
+                  <w14:schemeClr w14:val="accent5">
+                    <w14:lumMod w14:val="60000"/>
+                    <w14:lumOff w14:val="40000"/>
+                  </w14:schemeClr>
+                </w14:gs>
+              </w14:gsLst>
+              <w14:lin w14:ang="5400000" w14:scaled="0"/>
+            </w14:gradFill>
+          </w14:textFill>
+        </w:rPr>
+        <w:t xml:space="preserve"> -</w:t>
+      </w:r>
+      <w:proofErr w:type="spellStart"/>
+      <w:r>
+        <w:rPr>
+          <w14:reflection w14:blurRad="6350" w14:stA="53000" w14:stPos="0" w14:endA="300" w14:endPos="35500" w14:dist="0" w14:dir="5400000" w14:fadeDir="5400000" w14:sx="100000" w14:sy="-90000" w14:kx="0" w14:ky="0" w14:algn="bl"/>
+          <w14:textOutline w14:w="0" w14:cap="flat" w14:cmpd="sng" w14:algn="ctr">
+            <w14:noFill/>
+            <w14:prstDash w14:val="solid"/>
+            <w14:round/>
+          </w14:textOutline>
+          <w14:textFill>
+            <w14:gradFill>
+              <w14:gsLst>
+                <w14:gs w14:pos="0">
+                  <w14:schemeClr w14:val="accent5">
+                    <w14:lumMod w14:val="50000"/>
+                  </w14:schemeClr>
+                </w14:gs>
+                <w14:gs w14:pos="50000">
+                  <w14:schemeClr w14:val="accent5"/>
+                </w14:gs>
+                <w14:gs w14:pos="100000">
+                  <w14:schemeClr w14:val="accent5">
+                    <w14:lumMod w14:val="60000"/>
+                    <w14:lumOff w14:val="40000"/>
+                  </w14:schemeClr>
+                </w14:gs>
+              </w14:gsLst>
+              <w14:lin w14:ang="5400000" w14:scaled="0"/>
+            </w14:gradFill>
+          </w14:textFill>
+        </w:rPr>
+        <w:t>ae</w:t>
+      </w:r>
+      <w:bookmarkStart w:id="0" w:name="_GoBack"/>
+      <w:bookmarkEnd w:id="0"/>
+      <w:r>
+        <w:rPr>
+          <w14:reflection w14:blurRad="6350" w14:stA="53000" w14:stPos="0" w14:endA="300" w14:endPos="35500" w14:dist="0" w14:dir="5400000" w14:fadeDir="5400000" w14:sx="100000" w14:sy="-90000" w14:kx="0" w14:ky="0" w14:algn="bl"/>
+          <w14:textOutline w14:w="0" w14:cap="flat" w14:cmpd="sng" w14:algn="ctr">
+            <w14:noFill/>
+            <w14:prstDash w14:val="solid"/>
+            <w14:round/>
+          </w14:textOutline>
+          <w14:textFill>
+            <w14:gradFill>
+              <w14:gsLst>
+                <w14:gs w14:pos="0">
+                  <w14:schemeClr w14:val="accent5">
+                    <w14:lumMod w14:val="50000"/>
+                  </w14:schemeClr>
+                </w14:gs>
+                <w14:gs w14:pos="50000">
+                  <w14:schemeClr w14:val="accent5"/>
+                </w14:gs>
+                <w14:gs w14:pos="100000">
+                  <w14:schemeClr w14:val="accent5">
+                    <w14:lumMod w14:val="60000"/>
+                    <w14:lumOff w14:val="40000"/>
+                  </w14:schemeClr>
+                </w14:gs>
+              </w14:gsLst>
+              <w14:lin w14:ang="5400000" w14:scaled="0"/>
+            </w14:gradFill>
+          </w14:textFill>
+        </w:rPr>
+        <w:t>f</w:t>
+      </w:r>
+      <w:proofErr w:type="spellEnd"/>
+      <w:r>
+        <w:rPr>
+          <w14:reflection w14:blurRad="6350" w14:stA="53000" w14:stPos="0" w14:endA="300" w14:endPos="35500" w14:dist="0" w14:dir="5400000" w14:fadeDir="5400000" w14:sx="100000" w14:sy="-90000" w14:kx="0" w14:ky="0" w14:algn="bl"/>
+          <w14:textOutline w14:w="0" w14:cap="flat" w14:cmpd="sng" w14:algn="ctr">
+            <w14:noFill/>
+            <w14:prstDash w14:val="solid"/>
+            <w14:round/>
+          </w14:textOutline>
+          <w14:textFill>
+            <w14:gradFill>
+              <w14:gsLst>
+                <w14:gs w14:pos="0">
+                  <w14:schemeClr w14:val="accent5">
+                    <w14:lumMod w14:val="50000"/>
+                  </w14:schemeClr>
+                </w14:gs>
+                <w14:gs w14:pos="50000">
+                  <w14:schemeClr w14:val="accent5"/>
+                </w14:gs>
+                <w14:gs w14:pos="100000">
+                  <w14:schemeClr w14:val="accent5">
+                    <w14:lumMod w14:val="60000"/>
+                    <w14:lumOff w14:val="40000"/>
+                  </w14:schemeClr>
+                </w14:gs>
+              </w14:gsLst>
+              <w14:lin w14:ang="5400000" w14:scaled="0"/>
+            </w14:gradFill>
+          </w14:textFill>
+        </w:rPr>
+        <w:t xml:space="preserve"> | grep</w:t>
       </w:r>
       <w:r>
         <w:t xml:space="preserve"> </w:t>
@@ -1861,7 +2287,271 @@
             </w14:gradFill>
           </w14:textFill>
         </w:rPr>
-        <w:t>top -hv | -abcHimMsS -d delay -n iterations -p pid [, pid ...]</w:t>
+        <w:t>top -</w:t>
+      </w:r>
+      <w:proofErr w:type="spellStart"/>
+      <w:r>
+        <w:rPr>
+          <w14:reflection w14:blurRad="6350" w14:stA="53000" w14:stPos="0" w14:endA="300" w14:endPos="35500" w14:dist="0" w14:dir="5400000" w14:fadeDir="5400000" w14:sx="100000" w14:sy="-90000" w14:kx="0" w14:ky="0" w14:algn="bl"/>
+          <w14:textOutline w14:w="0" w14:cap="flat" w14:cmpd="sng" w14:algn="ctr">
+            <w14:noFill/>
+            <w14:prstDash w14:val="solid"/>
+            <w14:round/>
+          </w14:textOutline>
+          <w14:textFill>
+            <w14:gradFill>
+              <w14:gsLst>
+                <w14:gs w14:pos="0">
+                  <w14:schemeClr w14:val="accent5">
+                    <w14:lumMod w14:val="50000"/>
+                  </w14:schemeClr>
+                </w14:gs>
+                <w14:gs w14:pos="50000">
+                  <w14:schemeClr w14:val="accent5"/>
+                </w14:gs>
+                <w14:gs w14:pos="100000">
+                  <w14:schemeClr w14:val="accent5">
+                    <w14:lumMod w14:val="60000"/>
+                    <w14:lumOff w14:val="40000"/>
+                  </w14:schemeClr>
+                </w14:gs>
+              </w14:gsLst>
+              <w14:lin w14:ang="5400000" w14:scaled="0"/>
+            </w14:gradFill>
+          </w14:textFill>
+        </w:rPr>
+        <w:t>hv</w:t>
+      </w:r>
+      <w:proofErr w:type="spellEnd"/>
+      <w:r>
+        <w:rPr>
+          <w14:reflection w14:blurRad="6350" w14:stA="53000" w14:stPos="0" w14:endA="300" w14:endPos="35500" w14:dist="0" w14:dir="5400000" w14:fadeDir="5400000" w14:sx="100000" w14:sy="-90000" w14:kx="0" w14:ky="0" w14:algn="bl"/>
+          <w14:textOutline w14:w="0" w14:cap="flat" w14:cmpd="sng" w14:algn="ctr">
+            <w14:noFill/>
+            <w14:prstDash w14:val="solid"/>
+            <w14:round/>
+          </w14:textOutline>
+          <w14:textFill>
+            <w14:gradFill>
+              <w14:gsLst>
+                <w14:gs w14:pos="0">
+                  <w14:schemeClr w14:val="accent5">
+                    <w14:lumMod w14:val="50000"/>
+                  </w14:schemeClr>
+                </w14:gs>
+                <w14:gs w14:pos="50000">
+                  <w14:schemeClr w14:val="accent5"/>
+                </w14:gs>
+                <w14:gs w14:pos="100000">
+                  <w14:schemeClr w14:val="accent5">
+                    <w14:lumMod w14:val="60000"/>
+                    <w14:lumOff w14:val="40000"/>
+                  </w14:schemeClr>
+                </w14:gs>
+              </w14:gsLst>
+              <w14:lin w14:ang="5400000" w14:scaled="0"/>
+            </w14:gradFill>
+          </w14:textFill>
+        </w:rPr>
+        <w:t> | -</w:t>
+      </w:r>
+      <w:proofErr w:type="spellStart"/>
+      <w:r>
+        <w:rPr>
+          <w14:reflection w14:blurRad="6350" w14:stA="53000" w14:stPos="0" w14:endA="300" w14:endPos="35500" w14:dist="0" w14:dir="5400000" w14:fadeDir="5400000" w14:sx="100000" w14:sy="-90000" w14:kx="0" w14:ky="0" w14:algn="bl"/>
+          <w14:textOutline w14:w="0" w14:cap="flat" w14:cmpd="sng" w14:algn="ctr">
+            <w14:noFill/>
+            <w14:prstDash w14:val="solid"/>
+            <w14:round/>
+          </w14:textOutline>
+          <w14:textFill>
+            <w14:gradFill>
+              <w14:gsLst>
+                <w14:gs w14:pos="0">
+                  <w14:schemeClr w14:val="accent5">
+                    <w14:lumMod w14:val="50000"/>
+                  </w14:schemeClr>
+                </w14:gs>
+                <w14:gs w14:pos="50000">
+                  <w14:schemeClr w14:val="accent5"/>
+                </w14:gs>
+                <w14:gs w14:pos="100000">
+                  <w14:schemeClr w14:val="accent5">
+                    <w14:lumMod w14:val="60000"/>
+                    <w14:lumOff w14:val="40000"/>
+                  </w14:schemeClr>
+                </w14:gs>
+              </w14:gsLst>
+              <w14:lin w14:ang="5400000" w14:scaled="0"/>
+            </w14:gradFill>
+          </w14:textFill>
+        </w:rPr>
+        <w:t>abcHimMsS</w:t>
+      </w:r>
+      <w:proofErr w:type="spellEnd"/>
+      <w:r>
+        <w:rPr>
+          <w14:reflection w14:blurRad="6350" w14:stA="53000" w14:stPos="0" w14:endA="300" w14:endPos="35500" w14:dist="0" w14:dir="5400000" w14:fadeDir="5400000" w14:sx="100000" w14:sy="-90000" w14:kx="0" w14:ky="0" w14:algn="bl"/>
+          <w14:textOutline w14:w="0" w14:cap="flat" w14:cmpd="sng" w14:algn="ctr">
+            <w14:noFill/>
+            <w14:prstDash w14:val="solid"/>
+            <w14:round/>
+          </w14:textOutline>
+          <w14:textFill>
+            <w14:gradFill>
+              <w14:gsLst>
+                <w14:gs w14:pos="0">
+                  <w14:schemeClr w14:val="accent5">
+                    <w14:lumMod w14:val="50000"/>
+                  </w14:schemeClr>
+                </w14:gs>
+                <w14:gs w14:pos="50000">
+                  <w14:schemeClr w14:val="accent5"/>
+                </w14:gs>
+                <w14:gs w14:pos="100000">
+                  <w14:schemeClr w14:val="accent5">
+                    <w14:lumMod w14:val="60000"/>
+                    <w14:lumOff w14:val="40000"/>
+                  </w14:schemeClr>
+                </w14:gs>
+              </w14:gsLst>
+              <w14:lin w14:ang="5400000" w14:scaled="0"/>
+            </w14:gradFill>
+          </w14:textFill>
+        </w:rPr>
+        <w:t> -d delay -n iterations -p </w:t>
+      </w:r>
+      <w:proofErr w:type="spellStart"/>
+      <w:r>
+        <w:rPr>
+          <w14:reflection w14:blurRad="6350" w14:stA="53000" w14:stPos="0" w14:endA="300" w14:endPos="35500" w14:dist="0" w14:dir="5400000" w14:fadeDir="5400000" w14:sx="100000" w14:sy="-90000" w14:kx="0" w14:ky="0" w14:algn="bl"/>
+          <w14:textOutline w14:w="0" w14:cap="flat" w14:cmpd="sng" w14:algn="ctr">
+            <w14:noFill/>
+            <w14:prstDash w14:val="solid"/>
+            <w14:round/>
+          </w14:textOutline>
+          <w14:textFill>
+            <w14:gradFill>
+              <w14:gsLst>
+                <w14:gs w14:pos="0">
+                  <w14:schemeClr w14:val="accent5">
+                    <w14:lumMod w14:val="50000"/>
+                  </w14:schemeClr>
+                </w14:gs>
+                <w14:gs w14:pos="50000">
+                  <w14:schemeClr w14:val="accent5"/>
+                </w14:gs>
+                <w14:gs w14:pos="100000">
+                  <w14:schemeClr w14:val="accent5">
+                    <w14:lumMod w14:val="60000"/>
+                    <w14:lumOff w14:val="40000"/>
+                  </w14:schemeClr>
+                </w14:gs>
+              </w14:gsLst>
+              <w14:lin w14:ang="5400000" w14:scaled="0"/>
+            </w14:gradFill>
+          </w14:textFill>
+        </w:rPr>
+        <w:t>pid</w:t>
+      </w:r>
+      <w:proofErr w:type="spellEnd"/>
+      <w:r>
+        <w:rPr>
+          <w14:reflection w14:blurRad="6350" w14:stA="53000" w14:stPos="0" w14:endA="300" w14:endPos="35500" w14:dist="0" w14:dir="5400000" w14:fadeDir="5400000" w14:sx="100000" w14:sy="-90000" w14:kx="0" w14:ky="0" w14:algn="bl"/>
+          <w14:textOutline w14:w="0" w14:cap="flat" w14:cmpd="sng" w14:algn="ctr">
+            <w14:noFill/>
+            <w14:prstDash w14:val="solid"/>
+            <w14:round/>
+          </w14:textOutline>
+          <w14:textFill>
+            <w14:gradFill>
+              <w14:gsLst>
+                <w14:gs w14:pos="0">
+                  <w14:schemeClr w14:val="accent5">
+                    <w14:lumMod w14:val="50000"/>
+                  </w14:schemeClr>
+                </w14:gs>
+                <w14:gs w14:pos="50000">
+                  <w14:schemeClr w14:val="accent5"/>
+                </w14:gs>
+                <w14:gs w14:pos="100000">
+                  <w14:schemeClr w14:val="accent5">
+                    <w14:lumMod w14:val="60000"/>
+                    <w14:lumOff w14:val="40000"/>
+                  </w14:schemeClr>
+                </w14:gs>
+              </w14:gsLst>
+              <w14:lin w14:ang="5400000" w14:scaled="0"/>
+            </w14:gradFill>
+          </w14:textFill>
+        </w:rPr>
+        <w:t> [, </w:t>
+      </w:r>
+      <w:proofErr w:type="spellStart"/>
+      <w:r>
+        <w:rPr>
+          <w14:reflection w14:blurRad="6350" w14:stA="53000" w14:stPos="0" w14:endA="300" w14:endPos="35500" w14:dist="0" w14:dir="5400000" w14:fadeDir="5400000" w14:sx="100000" w14:sy="-90000" w14:kx="0" w14:ky="0" w14:algn="bl"/>
+          <w14:textOutline w14:w="0" w14:cap="flat" w14:cmpd="sng" w14:algn="ctr">
+            <w14:noFill/>
+            <w14:prstDash w14:val="solid"/>
+            <w14:round/>
+          </w14:textOutline>
+          <w14:textFill>
+            <w14:gradFill>
+              <w14:gsLst>
+                <w14:gs w14:pos="0">
+                  <w14:schemeClr w14:val="accent5">
+                    <w14:lumMod w14:val="50000"/>
+                  </w14:schemeClr>
+                </w14:gs>
+                <w14:gs w14:pos="50000">
+                  <w14:schemeClr w14:val="accent5"/>
+                </w14:gs>
+                <w14:gs w14:pos="100000">
+                  <w14:schemeClr w14:val="accent5">
+                    <w14:lumMod w14:val="60000"/>
+                    <w14:lumOff w14:val="40000"/>
+                  </w14:schemeClr>
+                </w14:gs>
+              </w14:gsLst>
+              <w14:lin w14:ang="5400000" w14:scaled="0"/>
+            </w14:gradFill>
+          </w14:textFill>
+        </w:rPr>
+        <w:t>pid</w:t>
+      </w:r>
+      <w:proofErr w:type="spellEnd"/>
+      <w:r>
+        <w:rPr>
+          <w14:reflection w14:blurRad="6350" w14:stA="53000" w14:stPos="0" w14:endA="300" w14:endPos="35500" w14:dist="0" w14:dir="5400000" w14:fadeDir="5400000" w14:sx="100000" w14:sy="-90000" w14:kx="0" w14:ky="0" w14:algn="bl"/>
+          <w14:textOutline w14:w="0" w14:cap="flat" w14:cmpd="sng" w14:algn="ctr">
+            <w14:noFill/>
+            <w14:prstDash w14:val="solid"/>
+            <w14:round/>
+          </w14:textOutline>
+          <w14:textFill>
+            <w14:gradFill>
+              <w14:gsLst>
+                <w14:gs w14:pos="0">
+                  <w14:schemeClr w14:val="accent5">
+                    <w14:lumMod w14:val="50000"/>
+                  </w14:schemeClr>
+                </w14:gs>
+                <w14:gs w14:pos="50000">
+                  <w14:schemeClr w14:val="accent5"/>
+                </w14:gs>
+                <w14:gs w14:pos="100000">
+                  <w14:schemeClr w14:val="accent5">
+                    <w14:lumMod w14:val="60000"/>
+                    <w14:lumOff w14:val="40000"/>
+                  </w14:schemeClr>
+                </w14:gs>
+              </w14:gsLst>
+              <w14:lin w14:ang="5400000" w14:scaled="0"/>
+            </w14:gradFill>
+          </w14:textFill>
+        </w:rPr>
+        <w:t> ...]</w:t>
       </w:r>
       <w:r>
         <w:rPr>
@@ -2192,37 +2882,137 @@
         </w:rPr>
         <w:t xml:space="preserve"> for example for 8080 port number: </w:t>
       </w:r>
-      <w:r>
-        <w:rPr>
-          <w14:reflection w14:blurRad="6350" w14:stA="53000" w14:stPos="0" w14:endA="300" w14:endPos="35500" w14:dist="0" w14:dir="5400000" w14:fadeDir="5400000" w14:sx="100000" w14:sy="-90000" w14:kx="0" w14:ky="0" w14:algn="bl"/>
-          <w14:textOutline w14:w="0" w14:cap="flat" w14:cmpd="sng" w14:algn="ctr">
-            <w14:noFill/>
-            <w14:prstDash w14:val="solid"/>
-            <w14:round/>
-          </w14:textOutline>
-          <w14:textFill>
-            <w14:gradFill>
-              <w14:gsLst>
-                <w14:gs w14:pos="0">
-                  <w14:schemeClr w14:val="accent5">
-                    <w14:lumMod w14:val="50000"/>
-                  </w14:schemeClr>
-                </w14:gs>
-                <w14:gs w14:pos="50000">
-                  <w14:schemeClr w14:val="accent5"/>
-                </w14:gs>
-                <w14:gs w14:pos="100000">
-                  <w14:schemeClr w14:val="accent5">
-                    <w14:lumMod w14:val="60000"/>
-                    <w14:lumOff w14:val="40000"/>
-                  </w14:schemeClr>
-                </w14:gs>
-              </w14:gsLst>
-              <w14:lin w14:ang="5400000" w14:scaled="0"/>
-            </w14:gradFill>
-          </w14:textFill>
-        </w:rPr>
-        <w:t>netstat -tulpno | grep :8080</w:t>
+      <w:proofErr w:type="spellStart"/>
+      <w:r>
+        <w:rPr>
+          <w14:reflection w14:blurRad="6350" w14:stA="53000" w14:stPos="0" w14:endA="300" w14:endPos="35500" w14:dist="0" w14:dir="5400000" w14:fadeDir="5400000" w14:sx="100000" w14:sy="-90000" w14:kx="0" w14:ky="0" w14:algn="bl"/>
+          <w14:textOutline w14:w="0" w14:cap="flat" w14:cmpd="sng" w14:algn="ctr">
+            <w14:noFill/>
+            <w14:prstDash w14:val="solid"/>
+            <w14:round/>
+          </w14:textOutline>
+          <w14:textFill>
+            <w14:gradFill>
+              <w14:gsLst>
+                <w14:gs w14:pos="0">
+                  <w14:schemeClr w14:val="accent5">
+                    <w14:lumMod w14:val="50000"/>
+                  </w14:schemeClr>
+                </w14:gs>
+                <w14:gs w14:pos="50000">
+                  <w14:schemeClr w14:val="accent5"/>
+                </w14:gs>
+                <w14:gs w14:pos="100000">
+                  <w14:schemeClr w14:val="accent5">
+                    <w14:lumMod w14:val="60000"/>
+                    <w14:lumOff w14:val="40000"/>
+                  </w14:schemeClr>
+                </w14:gs>
+              </w14:gsLst>
+              <w14:lin w14:ang="5400000" w14:scaled="0"/>
+            </w14:gradFill>
+          </w14:textFill>
+        </w:rPr>
+        <w:t>netstat</w:t>
+      </w:r>
+      <w:proofErr w:type="spellEnd"/>
+      <w:r>
+        <w:rPr>
+          <w14:reflection w14:blurRad="6350" w14:stA="53000" w14:stPos="0" w14:endA="300" w14:endPos="35500" w14:dist="0" w14:dir="5400000" w14:fadeDir="5400000" w14:sx="100000" w14:sy="-90000" w14:kx="0" w14:ky="0" w14:algn="bl"/>
+          <w14:textOutline w14:w="0" w14:cap="flat" w14:cmpd="sng" w14:algn="ctr">
+            <w14:noFill/>
+            <w14:prstDash w14:val="solid"/>
+            <w14:round/>
+          </w14:textOutline>
+          <w14:textFill>
+            <w14:gradFill>
+              <w14:gsLst>
+                <w14:gs w14:pos="0">
+                  <w14:schemeClr w14:val="accent5">
+                    <w14:lumMod w14:val="50000"/>
+                  </w14:schemeClr>
+                </w14:gs>
+                <w14:gs w14:pos="50000">
+                  <w14:schemeClr w14:val="accent5"/>
+                </w14:gs>
+                <w14:gs w14:pos="100000">
+                  <w14:schemeClr w14:val="accent5">
+                    <w14:lumMod w14:val="60000"/>
+                    <w14:lumOff w14:val="40000"/>
+                  </w14:schemeClr>
+                </w14:gs>
+              </w14:gsLst>
+              <w14:lin w14:ang="5400000" w14:scaled="0"/>
+            </w14:gradFill>
+          </w14:textFill>
+        </w:rPr>
+        <w:t xml:space="preserve"> -</w:t>
+      </w:r>
+      <w:proofErr w:type="spellStart"/>
+      <w:r>
+        <w:rPr>
+          <w14:reflection w14:blurRad="6350" w14:stA="53000" w14:stPos="0" w14:endA="300" w14:endPos="35500" w14:dist="0" w14:dir="5400000" w14:fadeDir="5400000" w14:sx="100000" w14:sy="-90000" w14:kx="0" w14:ky="0" w14:algn="bl"/>
+          <w14:textOutline w14:w="0" w14:cap="flat" w14:cmpd="sng" w14:algn="ctr">
+            <w14:noFill/>
+            <w14:prstDash w14:val="solid"/>
+            <w14:round/>
+          </w14:textOutline>
+          <w14:textFill>
+            <w14:gradFill>
+              <w14:gsLst>
+                <w14:gs w14:pos="0">
+                  <w14:schemeClr w14:val="accent5">
+                    <w14:lumMod w14:val="50000"/>
+                  </w14:schemeClr>
+                </w14:gs>
+                <w14:gs w14:pos="50000">
+                  <w14:schemeClr w14:val="accent5"/>
+                </w14:gs>
+                <w14:gs w14:pos="100000">
+                  <w14:schemeClr w14:val="accent5">
+                    <w14:lumMod w14:val="60000"/>
+                    <w14:lumOff w14:val="40000"/>
+                  </w14:schemeClr>
+                </w14:gs>
+              </w14:gsLst>
+              <w14:lin w14:ang="5400000" w14:scaled="0"/>
+            </w14:gradFill>
+          </w14:textFill>
+        </w:rPr>
+        <w:t>tulpno</w:t>
+      </w:r>
+      <w:proofErr w:type="spellEnd"/>
+      <w:r>
+        <w:rPr>
+          <w14:reflection w14:blurRad="6350" w14:stA="53000" w14:stPos="0" w14:endA="300" w14:endPos="35500" w14:dist="0" w14:dir="5400000" w14:fadeDir="5400000" w14:sx="100000" w14:sy="-90000" w14:kx="0" w14:ky="0" w14:algn="bl"/>
+          <w14:textOutline w14:w="0" w14:cap="flat" w14:cmpd="sng" w14:algn="ctr">
+            <w14:noFill/>
+            <w14:prstDash w14:val="solid"/>
+            <w14:round/>
+          </w14:textOutline>
+          <w14:textFill>
+            <w14:gradFill>
+              <w14:gsLst>
+                <w14:gs w14:pos="0">
+                  <w14:schemeClr w14:val="accent5">
+                    <w14:lumMod w14:val="50000"/>
+                  </w14:schemeClr>
+                </w14:gs>
+                <w14:gs w14:pos="50000">
+                  <w14:schemeClr w14:val="accent5"/>
+                </w14:gs>
+                <w14:gs w14:pos="100000">
+                  <w14:schemeClr w14:val="accent5">
+                    <w14:lumMod w14:val="60000"/>
+                    <w14:lumOff w14:val="40000"/>
+                  </w14:schemeClr>
+                </w14:gs>
+              </w14:gsLst>
+              <w14:lin w14:ang="5400000" w14:scaled="0"/>
+            </w14:gradFill>
+          </w14:textFill>
+        </w:rPr>
+        <w:t xml:space="preserve"> | grep :8080</w:t>
       </w:r>
     </w:p>
     <w:p>
@@ -2484,11 +3274,16 @@
         <w:t xml:space="preserve">saying that you are restarting </w:t>
       </w:r>
       <w:r>
-        <w:t>by saying like</w:t>
+        <w:t xml:space="preserve">by saying </w:t>
+      </w:r>
+      <w:proofErr w:type="gramStart"/>
+      <w:r>
+        <w:t>like</w:t>
       </w:r>
       <w:r>
         <w:t>:-</w:t>
       </w:r>
+      <w:proofErr w:type="gramEnd"/>
       <w:r>
         <w:rPr>
           <w14:reflection w14:blurRad="6350" w14:stA="53000" w14:stPos="0" w14:endA="300" w14:endPos="35500" w14:dist="0" w14:dir="5400000" w14:fadeDir="5400000" w14:sx="100000" w14:sy="-90000" w14:kx="0" w14:ky="0" w14:algn="bl"/>
@@ -2633,7 +3428,15 @@
         <w:t xml:space="preserve">alias name </w:t>
       </w:r>
       <w:r>
-        <w:t xml:space="preserve">for the other servers under the .bash_profile. You can find it using the command </w:t>
+        <w:t>for the other servers under the .</w:t>
+      </w:r>
+      <w:proofErr w:type="spellStart"/>
+      <w:r>
+        <w:t>bash_profile</w:t>
+      </w:r>
+      <w:proofErr w:type="spellEnd"/>
+      <w:r>
+        <w:t xml:space="preserve">. You can find it using the command </w:t>
       </w:r>
       <w:r>
         <w:rPr>
@@ -3082,7 +3885,73 @@
             </w14:gradFill>
           </w14:textFill>
         </w:rPr>
-        <w:t>cd qiactive/</w:t>
+        <w:t xml:space="preserve">cd </w:t>
+      </w:r>
+      <w:proofErr w:type="spellStart"/>
+      <w:r>
+        <w:rPr>
+          <w14:reflection w14:blurRad="6350" w14:stA="53000" w14:stPos="0" w14:endA="300" w14:endPos="35500" w14:dist="0" w14:dir="5400000" w14:fadeDir="5400000" w14:sx="100000" w14:sy="-90000" w14:kx="0" w14:ky="0" w14:algn="bl"/>
+          <w14:textOutline w14:w="0" w14:cap="flat" w14:cmpd="sng" w14:algn="ctr">
+            <w14:noFill/>
+            <w14:prstDash w14:val="solid"/>
+            <w14:round/>
+          </w14:textOutline>
+          <w14:textFill>
+            <w14:gradFill>
+              <w14:gsLst>
+                <w14:gs w14:pos="0">
+                  <w14:schemeClr w14:val="accent5">
+                    <w14:lumMod w14:val="50000"/>
+                  </w14:schemeClr>
+                </w14:gs>
+                <w14:gs w14:pos="50000">
+                  <w14:schemeClr w14:val="accent5"/>
+                </w14:gs>
+                <w14:gs w14:pos="100000">
+                  <w14:schemeClr w14:val="accent5">
+                    <w14:lumMod w14:val="60000"/>
+                    <w14:lumOff w14:val="40000"/>
+                  </w14:schemeClr>
+                </w14:gs>
+              </w14:gsLst>
+              <w14:lin w14:ang="5400000" w14:scaled="0"/>
+            </w14:gradFill>
+          </w14:textFill>
+        </w:rPr>
+        <w:t>qiactive</w:t>
+      </w:r>
+      <w:proofErr w:type="spellEnd"/>
+      <w:r>
+        <w:rPr>
+          <w14:reflection w14:blurRad="6350" w14:stA="53000" w14:stPos="0" w14:endA="300" w14:endPos="35500" w14:dist="0" w14:dir="5400000" w14:fadeDir="5400000" w14:sx="100000" w14:sy="-90000" w14:kx="0" w14:ky="0" w14:algn="bl"/>
+          <w14:textOutline w14:w="0" w14:cap="flat" w14:cmpd="sng" w14:algn="ctr">
+            <w14:noFill/>
+            <w14:prstDash w14:val="solid"/>
+            <w14:round/>
+          </w14:textOutline>
+          <w14:textFill>
+            <w14:gradFill>
+              <w14:gsLst>
+                <w14:gs w14:pos="0">
+                  <w14:schemeClr w14:val="accent5">
+                    <w14:lumMod w14:val="50000"/>
+                  </w14:schemeClr>
+                </w14:gs>
+                <w14:gs w14:pos="50000">
+                  <w14:schemeClr w14:val="accent5"/>
+                </w14:gs>
+                <w14:gs w14:pos="100000">
+                  <w14:schemeClr w14:val="accent5">
+                    <w14:lumMod w14:val="60000"/>
+                    <w14:lumOff w14:val="40000"/>
+                  </w14:schemeClr>
+                </w14:gs>
+              </w14:gsLst>
+              <w14:lin w14:ang="5400000" w14:scaled="0"/>
+            </w14:gradFill>
+          </w14:textFill>
+        </w:rPr>
+        <w:t>/</w:t>
       </w:r>
     </w:p>
     <w:p>
@@ -3126,37 +3995,71 @@
       <w:r>
         <w:t xml:space="preserve">first stop it using the commands </w:t>
       </w:r>
-      <w:r>
-        <w:rPr>
-          <w14:reflection w14:blurRad="6350" w14:stA="53000" w14:stPos="0" w14:endA="300" w14:endPos="35500" w14:dist="0" w14:dir="5400000" w14:fadeDir="5400000" w14:sx="100000" w14:sy="-90000" w14:kx="0" w14:ky="0" w14:algn="bl"/>
-          <w14:textOutline w14:w="0" w14:cap="flat" w14:cmpd="sng" w14:algn="ctr">
-            <w14:noFill/>
-            <w14:prstDash w14:val="solid"/>
-            <w14:round/>
-          </w14:textOutline>
-          <w14:textFill>
-            <w14:gradFill>
-              <w14:gsLst>
-                <w14:gs w14:pos="0">
-                  <w14:schemeClr w14:val="accent5">
-                    <w14:lumMod w14:val="50000"/>
-                  </w14:schemeClr>
-                </w14:gs>
-                <w14:gs w14:pos="50000">
-                  <w14:schemeClr w14:val="accent5"/>
-                </w14:gs>
-                <w14:gs w14:pos="100000">
-                  <w14:schemeClr w14:val="accent5">
-                    <w14:lumMod w14:val="60000"/>
-                    <w14:lumOff w14:val="40000"/>
-                  </w14:schemeClr>
-                </w14:gs>
-              </w14:gsLst>
-              <w14:lin w14:ang="5400000" w14:scaled="0"/>
-            </w14:gradFill>
-          </w14:textFill>
-        </w:rPr>
-        <w:t>sh stopme</w:t>
+      <w:proofErr w:type="spellStart"/>
+      <w:r>
+        <w:rPr>
+          <w14:reflection w14:blurRad="6350" w14:stA="53000" w14:stPos="0" w14:endA="300" w14:endPos="35500" w14:dist="0" w14:dir="5400000" w14:fadeDir="5400000" w14:sx="100000" w14:sy="-90000" w14:kx="0" w14:ky="0" w14:algn="bl"/>
+          <w14:textOutline w14:w="0" w14:cap="flat" w14:cmpd="sng" w14:algn="ctr">
+            <w14:noFill/>
+            <w14:prstDash w14:val="solid"/>
+            <w14:round/>
+          </w14:textOutline>
+          <w14:textFill>
+            <w14:gradFill>
+              <w14:gsLst>
+                <w14:gs w14:pos="0">
+                  <w14:schemeClr w14:val="accent5">
+                    <w14:lumMod w14:val="50000"/>
+                  </w14:schemeClr>
+                </w14:gs>
+                <w14:gs w14:pos="50000">
+                  <w14:schemeClr w14:val="accent5"/>
+                </w14:gs>
+                <w14:gs w14:pos="100000">
+                  <w14:schemeClr w14:val="accent5">
+                    <w14:lumMod w14:val="60000"/>
+                    <w14:lumOff w14:val="40000"/>
+                  </w14:schemeClr>
+                </w14:gs>
+              </w14:gsLst>
+              <w14:lin w14:ang="5400000" w14:scaled="0"/>
+            </w14:gradFill>
+          </w14:textFill>
+        </w:rPr>
+        <w:t>sh</w:t>
+      </w:r>
+      <w:proofErr w:type="spellEnd"/>
+      <w:r>
+        <w:rPr>
+          <w14:reflection w14:blurRad="6350" w14:stA="53000" w14:stPos="0" w14:endA="300" w14:endPos="35500" w14:dist="0" w14:dir="5400000" w14:fadeDir="5400000" w14:sx="100000" w14:sy="-90000" w14:kx="0" w14:ky="0" w14:algn="bl"/>
+          <w14:textOutline w14:w="0" w14:cap="flat" w14:cmpd="sng" w14:algn="ctr">
+            <w14:noFill/>
+            <w14:prstDash w14:val="solid"/>
+            <w14:round/>
+          </w14:textOutline>
+          <w14:textFill>
+            <w14:gradFill>
+              <w14:gsLst>
+                <w14:gs w14:pos="0">
+                  <w14:schemeClr w14:val="accent5">
+                    <w14:lumMod w14:val="50000"/>
+                  </w14:schemeClr>
+                </w14:gs>
+                <w14:gs w14:pos="50000">
+                  <w14:schemeClr w14:val="accent5"/>
+                </w14:gs>
+                <w14:gs w14:pos="100000">
+                  <w14:schemeClr w14:val="accent5">
+                    <w14:lumMod w14:val="60000"/>
+                    <w14:lumOff w14:val="40000"/>
+                  </w14:schemeClr>
+                </w14:gs>
+              </w14:gsLst>
+              <w14:lin w14:ang="5400000" w14:scaled="0"/>
+            </w14:gradFill>
+          </w14:textFill>
+        </w:rPr>
+        <w:t xml:space="preserve"> stopme</w:t>
       </w:r>
       <w:r>
         <w:rPr>
@@ -3280,6 +4183,7 @@
         </w:rPr>
         <w:t xml:space="preserve"> </w:t>
       </w:r>
+      <w:proofErr w:type="spellStart"/>
       <w:r>
         <w:rPr>
           <w14:reflection w14:blurRad="6350" w14:stA="53000" w14:stPos="0" w14:endA="300" w14:endPos="35500" w14:dist="0" w14:dir="5400000" w14:fadeDir="5400000" w14:sx="100000" w14:sy="-90000" w14:kx="0" w14:ky="0" w14:algn="bl"/>
@@ -3312,6 +4216,7 @@
         </w:rPr>
         <w:t>cleanme</w:t>
       </w:r>
+      <w:proofErr w:type="spellEnd"/>
       <w:r>
         <w:rPr>
           <w14:reflection w14:blurRad="6350" w14:stA="53000" w14:stPos="0" w14:endA="300" w14:endPos="35500" w14:dist="0" w14:dir="5400000" w14:fadeDir="5400000" w14:sx="100000" w14:sy="-90000" w14:kx="0" w14:ky="0" w14:algn="bl"/>
@@ -3412,7 +4317,73 @@
             </w14:gradFill>
           </w14:textFill>
         </w:rPr>
-        <w:t xml:space="preserve"> sh clean.sh</w:t>
+        <w:t xml:space="preserve"> </w:t>
+      </w:r>
+      <w:proofErr w:type="spellStart"/>
+      <w:r>
+        <w:rPr>
+          <w14:reflection w14:blurRad="6350" w14:stA="53000" w14:stPos="0" w14:endA="300" w14:endPos="35500" w14:dist="0" w14:dir="5400000" w14:fadeDir="5400000" w14:sx="100000" w14:sy="-90000" w14:kx="0" w14:ky="0" w14:algn="bl"/>
+          <w14:textOutline w14:w="0" w14:cap="flat" w14:cmpd="sng" w14:algn="ctr">
+            <w14:noFill/>
+            <w14:prstDash w14:val="solid"/>
+            <w14:round/>
+          </w14:textOutline>
+          <w14:textFill>
+            <w14:gradFill>
+              <w14:gsLst>
+                <w14:gs w14:pos="0">
+                  <w14:schemeClr w14:val="accent5">
+                    <w14:lumMod w14:val="50000"/>
+                  </w14:schemeClr>
+                </w14:gs>
+                <w14:gs w14:pos="50000">
+                  <w14:schemeClr w14:val="accent5"/>
+                </w14:gs>
+                <w14:gs w14:pos="100000">
+                  <w14:schemeClr w14:val="accent5">
+                    <w14:lumMod w14:val="60000"/>
+                    <w14:lumOff w14:val="40000"/>
+                  </w14:schemeClr>
+                </w14:gs>
+              </w14:gsLst>
+              <w14:lin w14:ang="5400000" w14:scaled="0"/>
+            </w14:gradFill>
+          </w14:textFill>
+        </w:rPr>
+        <w:t>sh</w:t>
+      </w:r>
+      <w:proofErr w:type="spellEnd"/>
+      <w:r>
+        <w:rPr>
+          <w14:reflection w14:blurRad="6350" w14:stA="53000" w14:stPos="0" w14:endA="300" w14:endPos="35500" w14:dist="0" w14:dir="5400000" w14:fadeDir="5400000" w14:sx="100000" w14:sy="-90000" w14:kx="0" w14:ky="0" w14:algn="bl"/>
+          <w14:textOutline w14:w="0" w14:cap="flat" w14:cmpd="sng" w14:algn="ctr">
+            <w14:noFill/>
+            <w14:prstDash w14:val="solid"/>
+            <w14:round/>
+          </w14:textOutline>
+          <w14:textFill>
+            <w14:gradFill>
+              <w14:gsLst>
+                <w14:gs w14:pos="0">
+                  <w14:schemeClr w14:val="accent5">
+                    <w14:lumMod w14:val="50000"/>
+                  </w14:schemeClr>
+                </w14:gs>
+                <w14:gs w14:pos="50000">
+                  <w14:schemeClr w14:val="accent5"/>
+                </w14:gs>
+                <w14:gs w14:pos="100000">
+                  <w14:schemeClr w14:val="accent5">
+                    <w14:lumMod w14:val="60000"/>
+                    <w14:lumOff w14:val="40000"/>
+                  </w14:schemeClr>
+                </w14:gs>
+              </w14:gsLst>
+              <w14:lin w14:ang="5400000" w14:scaled="0"/>
+            </w14:gradFill>
+          </w14:textFill>
+        </w:rPr>
+        <w:t xml:space="preserve"> clean.sh</w:t>
       </w:r>
     </w:p>
     <w:p>
@@ -3488,37 +4459,71 @@
         </w:rPr>
         <w:t xml:space="preserve"> </w:t>
       </w:r>
-      <w:r>
-        <w:rPr>
-          <w14:reflection w14:blurRad="6350" w14:stA="53000" w14:stPos="0" w14:endA="300" w14:endPos="35500" w14:dist="0" w14:dir="5400000" w14:fadeDir="5400000" w14:sx="100000" w14:sy="-90000" w14:kx="0" w14:ky="0" w14:algn="bl"/>
-          <w14:textOutline w14:w="0" w14:cap="flat" w14:cmpd="sng" w14:algn="ctr">
-            <w14:noFill/>
-            <w14:prstDash w14:val="solid"/>
-            <w14:round/>
-          </w14:textOutline>
-          <w14:textFill>
-            <w14:gradFill>
-              <w14:gsLst>
-                <w14:gs w14:pos="0">
-                  <w14:schemeClr w14:val="accent5">
-                    <w14:lumMod w14:val="50000"/>
-                  </w14:schemeClr>
-                </w14:gs>
-                <w14:gs w14:pos="50000">
-                  <w14:schemeClr w14:val="accent5"/>
-                </w14:gs>
-                <w14:gs w14:pos="100000">
-                  <w14:schemeClr w14:val="accent5">
-                    <w14:lumMod w14:val="60000"/>
-                    <w14:lumOff w14:val="40000"/>
-                  </w14:schemeClr>
-                </w14:gs>
-              </w14:gsLst>
-              <w14:lin w14:ang="5400000" w14:scaled="0"/>
-            </w14:gradFill>
-          </w14:textFill>
-        </w:rPr>
-        <w:t>sh start</w:t>
+      <w:proofErr w:type="spellStart"/>
+      <w:r>
+        <w:rPr>
+          <w14:reflection w14:blurRad="6350" w14:stA="53000" w14:stPos="0" w14:endA="300" w14:endPos="35500" w14:dist="0" w14:dir="5400000" w14:fadeDir="5400000" w14:sx="100000" w14:sy="-90000" w14:kx="0" w14:ky="0" w14:algn="bl"/>
+          <w14:textOutline w14:w="0" w14:cap="flat" w14:cmpd="sng" w14:algn="ctr">
+            <w14:noFill/>
+            <w14:prstDash w14:val="solid"/>
+            <w14:round/>
+          </w14:textOutline>
+          <w14:textFill>
+            <w14:gradFill>
+              <w14:gsLst>
+                <w14:gs w14:pos="0">
+                  <w14:schemeClr w14:val="accent5">
+                    <w14:lumMod w14:val="50000"/>
+                  </w14:schemeClr>
+                </w14:gs>
+                <w14:gs w14:pos="50000">
+                  <w14:schemeClr w14:val="accent5"/>
+                </w14:gs>
+                <w14:gs w14:pos="100000">
+                  <w14:schemeClr w14:val="accent5">
+                    <w14:lumMod w14:val="60000"/>
+                    <w14:lumOff w14:val="40000"/>
+                  </w14:schemeClr>
+                </w14:gs>
+              </w14:gsLst>
+              <w14:lin w14:ang="5400000" w14:scaled="0"/>
+            </w14:gradFill>
+          </w14:textFill>
+        </w:rPr>
+        <w:t>sh</w:t>
+      </w:r>
+      <w:proofErr w:type="spellEnd"/>
+      <w:r>
+        <w:rPr>
+          <w14:reflection w14:blurRad="6350" w14:stA="53000" w14:stPos="0" w14:endA="300" w14:endPos="35500" w14:dist="0" w14:dir="5400000" w14:fadeDir="5400000" w14:sx="100000" w14:sy="-90000" w14:kx="0" w14:ky="0" w14:algn="bl"/>
+          <w14:textOutline w14:w="0" w14:cap="flat" w14:cmpd="sng" w14:algn="ctr">
+            <w14:noFill/>
+            <w14:prstDash w14:val="solid"/>
+            <w14:round/>
+          </w14:textOutline>
+          <w14:textFill>
+            <w14:gradFill>
+              <w14:gsLst>
+                <w14:gs w14:pos="0">
+                  <w14:schemeClr w14:val="accent5">
+                    <w14:lumMod w14:val="50000"/>
+                  </w14:schemeClr>
+                </w14:gs>
+                <w14:gs w14:pos="50000">
+                  <w14:schemeClr w14:val="accent5"/>
+                </w14:gs>
+                <w14:gs w14:pos="100000">
+                  <w14:schemeClr w14:val="accent5">
+                    <w14:lumMod w14:val="60000"/>
+                    <w14:lumOff w14:val="40000"/>
+                  </w14:schemeClr>
+                </w14:gs>
+              </w14:gsLst>
+              <w14:lin w14:ang="5400000" w14:scaled="0"/>
+            </w14:gradFill>
+          </w14:textFill>
+        </w:rPr>
+        <w:t xml:space="preserve"> start</w:t>
       </w:r>
       <w:r>
         <w:rPr>
@@ -3655,37 +4660,601 @@
         </w:rPr>
         <w:t xml:space="preserve">command to stop </w:t>
       </w:r>
-      <w:r>
-        <w:rPr>
-          <w14:reflection w14:blurRad="6350" w14:stA="53000" w14:stPos="0" w14:endA="300" w14:endPos="35500" w14:dist="0" w14:dir="5400000" w14:fadeDir="5400000" w14:sx="100000" w14:sy="-90000" w14:kx="0" w14:ky="0" w14:algn="bl"/>
-          <w14:textOutline w14:w="0" w14:cap="flat" w14:cmpd="sng" w14:algn="ctr">
-            <w14:noFill/>
-            <w14:prstDash w14:val="solid"/>
-            <w14:round/>
-          </w14:textOutline>
-          <w14:textFill>
-            <w14:gradFill>
-              <w14:gsLst>
-                <w14:gs w14:pos="0">
-                  <w14:schemeClr w14:val="accent5">
-                    <w14:lumMod w14:val="50000"/>
-                  </w14:schemeClr>
-                </w14:gs>
-                <w14:gs w14:pos="50000">
-                  <w14:schemeClr w14:val="accent5"/>
-                </w14:gs>
-                <w14:gs w14:pos="100000">
-                  <w14:schemeClr w14:val="accent5">
-                    <w14:lumMod w14:val="60000"/>
-                    <w14:lumOff w14:val="40000"/>
-                  </w14:schemeClr>
-                </w14:gs>
-              </w14:gsLst>
-              <w14:lin w14:ang="5400000" w14:scaled="0"/>
-            </w14:gradFill>
-          </w14:textFill>
-        </w:rPr>
-        <w:t>sudo /usr/sbin/apachectl -d /hosting/qiactive/conf.d -f /hosting/qiactive/conf/httpd.conf -k stop</w:t>
+      <w:proofErr w:type="spellStart"/>
+      <w:r>
+        <w:rPr>
+          <w14:reflection w14:blurRad="6350" w14:stA="53000" w14:stPos="0" w14:endA="300" w14:endPos="35500" w14:dist="0" w14:dir="5400000" w14:fadeDir="5400000" w14:sx="100000" w14:sy="-90000" w14:kx="0" w14:ky="0" w14:algn="bl"/>
+          <w14:textOutline w14:w="0" w14:cap="flat" w14:cmpd="sng" w14:algn="ctr">
+            <w14:noFill/>
+            <w14:prstDash w14:val="solid"/>
+            <w14:round/>
+          </w14:textOutline>
+          <w14:textFill>
+            <w14:gradFill>
+              <w14:gsLst>
+                <w14:gs w14:pos="0">
+                  <w14:schemeClr w14:val="accent5">
+                    <w14:lumMod w14:val="50000"/>
+                  </w14:schemeClr>
+                </w14:gs>
+                <w14:gs w14:pos="50000">
+                  <w14:schemeClr w14:val="accent5"/>
+                </w14:gs>
+                <w14:gs w14:pos="100000">
+                  <w14:schemeClr w14:val="accent5">
+                    <w14:lumMod w14:val="60000"/>
+                    <w14:lumOff w14:val="40000"/>
+                  </w14:schemeClr>
+                </w14:gs>
+              </w14:gsLst>
+              <w14:lin w14:ang="5400000" w14:scaled="0"/>
+            </w14:gradFill>
+          </w14:textFill>
+        </w:rPr>
+        <w:t>sudo</w:t>
+      </w:r>
+      <w:proofErr w:type="spellEnd"/>
+      <w:r>
+        <w:rPr>
+          <w14:reflection w14:blurRad="6350" w14:stA="53000" w14:stPos="0" w14:endA="300" w14:endPos="35500" w14:dist="0" w14:dir="5400000" w14:fadeDir="5400000" w14:sx="100000" w14:sy="-90000" w14:kx="0" w14:ky="0" w14:algn="bl"/>
+          <w14:textOutline w14:w="0" w14:cap="flat" w14:cmpd="sng" w14:algn="ctr">
+            <w14:noFill/>
+            <w14:prstDash w14:val="solid"/>
+            <w14:round/>
+          </w14:textOutline>
+          <w14:textFill>
+            <w14:gradFill>
+              <w14:gsLst>
+                <w14:gs w14:pos="0">
+                  <w14:schemeClr w14:val="accent5">
+                    <w14:lumMod w14:val="50000"/>
+                  </w14:schemeClr>
+                </w14:gs>
+                <w14:gs w14:pos="50000">
+                  <w14:schemeClr w14:val="accent5"/>
+                </w14:gs>
+                <w14:gs w14:pos="100000">
+                  <w14:schemeClr w14:val="accent5">
+                    <w14:lumMod w14:val="60000"/>
+                    <w14:lumOff w14:val="40000"/>
+                  </w14:schemeClr>
+                </w14:gs>
+              </w14:gsLst>
+              <w14:lin w14:ang="5400000" w14:scaled="0"/>
+            </w14:gradFill>
+          </w14:textFill>
+        </w:rPr>
+        <w:t xml:space="preserve"> /</w:t>
+      </w:r>
+      <w:proofErr w:type="spellStart"/>
+      <w:r>
+        <w:rPr>
+          <w14:reflection w14:blurRad="6350" w14:stA="53000" w14:stPos="0" w14:endA="300" w14:endPos="35500" w14:dist="0" w14:dir="5400000" w14:fadeDir="5400000" w14:sx="100000" w14:sy="-90000" w14:kx="0" w14:ky="0" w14:algn="bl"/>
+          <w14:textOutline w14:w="0" w14:cap="flat" w14:cmpd="sng" w14:algn="ctr">
+            <w14:noFill/>
+            <w14:prstDash w14:val="solid"/>
+            <w14:round/>
+          </w14:textOutline>
+          <w14:textFill>
+            <w14:gradFill>
+              <w14:gsLst>
+                <w14:gs w14:pos="0">
+                  <w14:schemeClr w14:val="accent5">
+                    <w14:lumMod w14:val="50000"/>
+                  </w14:schemeClr>
+                </w14:gs>
+                <w14:gs w14:pos="50000">
+                  <w14:schemeClr w14:val="accent5"/>
+                </w14:gs>
+                <w14:gs w14:pos="100000">
+                  <w14:schemeClr w14:val="accent5">
+                    <w14:lumMod w14:val="60000"/>
+                    <w14:lumOff w14:val="40000"/>
+                  </w14:schemeClr>
+                </w14:gs>
+              </w14:gsLst>
+              <w14:lin w14:ang="5400000" w14:scaled="0"/>
+            </w14:gradFill>
+          </w14:textFill>
+        </w:rPr>
+        <w:t>usr</w:t>
+      </w:r>
+      <w:proofErr w:type="spellEnd"/>
+      <w:r>
+        <w:rPr>
+          <w14:reflection w14:blurRad="6350" w14:stA="53000" w14:stPos="0" w14:endA="300" w14:endPos="35500" w14:dist="0" w14:dir="5400000" w14:fadeDir="5400000" w14:sx="100000" w14:sy="-90000" w14:kx="0" w14:ky="0" w14:algn="bl"/>
+          <w14:textOutline w14:w="0" w14:cap="flat" w14:cmpd="sng" w14:algn="ctr">
+            <w14:noFill/>
+            <w14:prstDash w14:val="solid"/>
+            <w14:round/>
+          </w14:textOutline>
+          <w14:textFill>
+            <w14:gradFill>
+              <w14:gsLst>
+                <w14:gs w14:pos="0">
+                  <w14:schemeClr w14:val="accent5">
+                    <w14:lumMod w14:val="50000"/>
+                  </w14:schemeClr>
+                </w14:gs>
+                <w14:gs w14:pos="50000">
+                  <w14:schemeClr w14:val="accent5"/>
+                </w14:gs>
+                <w14:gs w14:pos="100000">
+                  <w14:schemeClr w14:val="accent5">
+                    <w14:lumMod w14:val="60000"/>
+                    <w14:lumOff w14:val="40000"/>
+                  </w14:schemeClr>
+                </w14:gs>
+              </w14:gsLst>
+              <w14:lin w14:ang="5400000" w14:scaled="0"/>
+            </w14:gradFill>
+          </w14:textFill>
+        </w:rPr>
+        <w:t>/</w:t>
+      </w:r>
+      <w:proofErr w:type="spellStart"/>
+      <w:r>
+        <w:rPr>
+          <w14:reflection w14:blurRad="6350" w14:stA="53000" w14:stPos="0" w14:endA="300" w14:endPos="35500" w14:dist="0" w14:dir="5400000" w14:fadeDir="5400000" w14:sx="100000" w14:sy="-90000" w14:kx="0" w14:ky="0" w14:algn="bl"/>
+          <w14:textOutline w14:w="0" w14:cap="flat" w14:cmpd="sng" w14:algn="ctr">
+            <w14:noFill/>
+            <w14:prstDash w14:val="solid"/>
+            <w14:round/>
+          </w14:textOutline>
+          <w14:textFill>
+            <w14:gradFill>
+              <w14:gsLst>
+                <w14:gs w14:pos="0">
+                  <w14:schemeClr w14:val="accent5">
+                    <w14:lumMod w14:val="50000"/>
+                  </w14:schemeClr>
+                </w14:gs>
+                <w14:gs w14:pos="50000">
+                  <w14:schemeClr w14:val="accent5"/>
+                </w14:gs>
+                <w14:gs w14:pos="100000">
+                  <w14:schemeClr w14:val="accent5">
+                    <w14:lumMod w14:val="60000"/>
+                    <w14:lumOff w14:val="40000"/>
+                  </w14:schemeClr>
+                </w14:gs>
+              </w14:gsLst>
+              <w14:lin w14:ang="5400000" w14:scaled="0"/>
+            </w14:gradFill>
+          </w14:textFill>
+        </w:rPr>
+        <w:t>sbin</w:t>
+      </w:r>
+      <w:proofErr w:type="spellEnd"/>
+      <w:r>
+        <w:rPr>
+          <w14:reflection w14:blurRad="6350" w14:stA="53000" w14:stPos="0" w14:endA="300" w14:endPos="35500" w14:dist="0" w14:dir="5400000" w14:fadeDir="5400000" w14:sx="100000" w14:sy="-90000" w14:kx="0" w14:ky="0" w14:algn="bl"/>
+          <w14:textOutline w14:w="0" w14:cap="flat" w14:cmpd="sng" w14:algn="ctr">
+            <w14:noFill/>
+            <w14:prstDash w14:val="solid"/>
+            <w14:round/>
+          </w14:textOutline>
+          <w14:textFill>
+            <w14:gradFill>
+              <w14:gsLst>
+                <w14:gs w14:pos="0">
+                  <w14:schemeClr w14:val="accent5">
+                    <w14:lumMod w14:val="50000"/>
+                  </w14:schemeClr>
+                </w14:gs>
+                <w14:gs w14:pos="50000">
+                  <w14:schemeClr w14:val="accent5"/>
+                </w14:gs>
+                <w14:gs w14:pos="100000">
+                  <w14:schemeClr w14:val="accent5">
+                    <w14:lumMod w14:val="60000"/>
+                    <w14:lumOff w14:val="40000"/>
+                  </w14:schemeClr>
+                </w14:gs>
+              </w14:gsLst>
+              <w14:lin w14:ang="5400000" w14:scaled="0"/>
+            </w14:gradFill>
+          </w14:textFill>
+        </w:rPr>
+        <w:t>/</w:t>
+      </w:r>
+      <w:proofErr w:type="spellStart"/>
+      <w:r>
+        <w:rPr>
+          <w14:reflection w14:blurRad="6350" w14:stA="53000" w14:stPos="0" w14:endA="300" w14:endPos="35500" w14:dist="0" w14:dir="5400000" w14:fadeDir="5400000" w14:sx="100000" w14:sy="-90000" w14:kx="0" w14:ky="0" w14:algn="bl"/>
+          <w14:textOutline w14:w="0" w14:cap="flat" w14:cmpd="sng" w14:algn="ctr">
+            <w14:noFill/>
+            <w14:prstDash w14:val="solid"/>
+            <w14:round/>
+          </w14:textOutline>
+          <w14:textFill>
+            <w14:gradFill>
+              <w14:gsLst>
+                <w14:gs w14:pos="0">
+                  <w14:schemeClr w14:val="accent5">
+                    <w14:lumMod w14:val="50000"/>
+                  </w14:schemeClr>
+                </w14:gs>
+                <w14:gs w14:pos="50000">
+                  <w14:schemeClr w14:val="accent5"/>
+                </w14:gs>
+                <w14:gs w14:pos="100000">
+                  <w14:schemeClr w14:val="accent5">
+                    <w14:lumMod w14:val="60000"/>
+                    <w14:lumOff w14:val="40000"/>
+                  </w14:schemeClr>
+                </w14:gs>
+              </w14:gsLst>
+              <w14:lin w14:ang="5400000" w14:scaled="0"/>
+            </w14:gradFill>
+          </w14:textFill>
+        </w:rPr>
+        <w:t>apachectl</w:t>
+      </w:r>
+      <w:proofErr w:type="spellEnd"/>
+      <w:r>
+        <w:rPr>
+          <w14:reflection w14:blurRad="6350" w14:stA="53000" w14:stPos="0" w14:endA="300" w14:endPos="35500" w14:dist="0" w14:dir="5400000" w14:fadeDir="5400000" w14:sx="100000" w14:sy="-90000" w14:kx="0" w14:ky="0" w14:algn="bl"/>
+          <w14:textOutline w14:w="0" w14:cap="flat" w14:cmpd="sng" w14:algn="ctr">
+            <w14:noFill/>
+            <w14:prstDash w14:val="solid"/>
+            <w14:round/>
+          </w14:textOutline>
+          <w14:textFill>
+            <w14:gradFill>
+              <w14:gsLst>
+                <w14:gs w14:pos="0">
+                  <w14:schemeClr w14:val="accent5">
+                    <w14:lumMod w14:val="50000"/>
+                  </w14:schemeClr>
+                </w14:gs>
+                <w14:gs w14:pos="50000">
+                  <w14:schemeClr w14:val="accent5"/>
+                </w14:gs>
+                <w14:gs w14:pos="100000">
+                  <w14:schemeClr w14:val="accent5">
+                    <w14:lumMod w14:val="60000"/>
+                    <w14:lumOff w14:val="40000"/>
+                  </w14:schemeClr>
+                </w14:gs>
+              </w14:gsLst>
+              <w14:lin w14:ang="5400000" w14:scaled="0"/>
+            </w14:gradFill>
+          </w14:textFill>
+        </w:rPr>
+        <w:t xml:space="preserve"> -d /hosting/</w:t>
+      </w:r>
+      <w:proofErr w:type="spellStart"/>
+      <w:r>
+        <w:rPr>
+          <w14:reflection w14:blurRad="6350" w14:stA="53000" w14:stPos="0" w14:endA="300" w14:endPos="35500" w14:dist="0" w14:dir="5400000" w14:fadeDir="5400000" w14:sx="100000" w14:sy="-90000" w14:kx="0" w14:ky="0" w14:algn="bl"/>
+          <w14:textOutline w14:w="0" w14:cap="flat" w14:cmpd="sng" w14:algn="ctr">
+            <w14:noFill/>
+            <w14:prstDash w14:val="solid"/>
+            <w14:round/>
+          </w14:textOutline>
+          <w14:textFill>
+            <w14:gradFill>
+              <w14:gsLst>
+                <w14:gs w14:pos="0">
+                  <w14:schemeClr w14:val="accent5">
+                    <w14:lumMod w14:val="50000"/>
+                  </w14:schemeClr>
+                </w14:gs>
+                <w14:gs w14:pos="50000">
+                  <w14:schemeClr w14:val="accent5"/>
+                </w14:gs>
+                <w14:gs w14:pos="100000">
+                  <w14:schemeClr w14:val="accent5">
+                    <w14:lumMod w14:val="60000"/>
+                    <w14:lumOff w14:val="40000"/>
+                  </w14:schemeClr>
+                </w14:gs>
+              </w14:gsLst>
+              <w14:lin w14:ang="5400000" w14:scaled="0"/>
+            </w14:gradFill>
+          </w14:textFill>
+        </w:rPr>
+        <w:t>qiactive</w:t>
+      </w:r>
+      <w:proofErr w:type="spellEnd"/>
+      <w:r>
+        <w:rPr>
+          <w14:reflection w14:blurRad="6350" w14:stA="53000" w14:stPos="0" w14:endA="300" w14:endPos="35500" w14:dist="0" w14:dir="5400000" w14:fadeDir="5400000" w14:sx="100000" w14:sy="-90000" w14:kx="0" w14:ky="0" w14:algn="bl"/>
+          <w14:textOutline w14:w="0" w14:cap="flat" w14:cmpd="sng" w14:algn="ctr">
+            <w14:noFill/>
+            <w14:prstDash w14:val="solid"/>
+            <w14:round/>
+          </w14:textOutline>
+          <w14:textFill>
+            <w14:gradFill>
+              <w14:gsLst>
+                <w14:gs w14:pos="0">
+                  <w14:schemeClr w14:val="accent5">
+                    <w14:lumMod w14:val="50000"/>
+                  </w14:schemeClr>
+                </w14:gs>
+                <w14:gs w14:pos="50000">
+                  <w14:schemeClr w14:val="accent5"/>
+                </w14:gs>
+                <w14:gs w14:pos="100000">
+                  <w14:schemeClr w14:val="accent5">
+                    <w14:lumMod w14:val="60000"/>
+                    <w14:lumOff w14:val="40000"/>
+                  </w14:schemeClr>
+                </w14:gs>
+              </w14:gsLst>
+              <w14:lin w14:ang="5400000" w14:scaled="0"/>
+            </w14:gradFill>
+          </w14:textFill>
+        </w:rPr>
+        <w:t>/</w:t>
+      </w:r>
+      <w:proofErr w:type="spellStart"/>
+      <w:proofErr w:type="gramStart"/>
+      <w:r>
+        <w:rPr>
+          <w14:reflection w14:blurRad="6350" w14:stA="53000" w14:stPos="0" w14:endA="300" w14:endPos="35500" w14:dist="0" w14:dir="5400000" w14:fadeDir="5400000" w14:sx="100000" w14:sy="-90000" w14:kx="0" w14:ky="0" w14:algn="bl"/>
+          <w14:textOutline w14:w="0" w14:cap="flat" w14:cmpd="sng" w14:algn="ctr">
+            <w14:noFill/>
+            <w14:prstDash w14:val="solid"/>
+            <w14:round/>
+          </w14:textOutline>
+          <w14:textFill>
+            <w14:gradFill>
+              <w14:gsLst>
+                <w14:gs w14:pos="0">
+                  <w14:schemeClr w14:val="accent5">
+                    <w14:lumMod w14:val="50000"/>
+                  </w14:schemeClr>
+                </w14:gs>
+                <w14:gs w14:pos="50000">
+                  <w14:schemeClr w14:val="accent5"/>
+                </w14:gs>
+                <w14:gs w14:pos="100000">
+                  <w14:schemeClr w14:val="accent5">
+                    <w14:lumMod w14:val="60000"/>
+                    <w14:lumOff w14:val="40000"/>
+                  </w14:schemeClr>
+                </w14:gs>
+              </w14:gsLst>
+              <w14:lin w14:ang="5400000" w14:scaled="0"/>
+            </w14:gradFill>
+          </w14:textFill>
+        </w:rPr>
+        <w:t>conf.d</w:t>
+      </w:r>
+      <w:proofErr w:type="spellEnd"/>
+      <w:proofErr w:type="gramEnd"/>
+      <w:r>
+        <w:rPr>
+          <w14:reflection w14:blurRad="6350" w14:stA="53000" w14:stPos="0" w14:endA="300" w14:endPos="35500" w14:dist="0" w14:dir="5400000" w14:fadeDir="5400000" w14:sx="100000" w14:sy="-90000" w14:kx="0" w14:ky="0" w14:algn="bl"/>
+          <w14:textOutline w14:w="0" w14:cap="flat" w14:cmpd="sng" w14:algn="ctr">
+            <w14:noFill/>
+            <w14:prstDash w14:val="solid"/>
+            <w14:round/>
+          </w14:textOutline>
+          <w14:textFill>
+            <w14:gradFill>
+              <w14:gsLst>
+                <w14:gs w14:pos="0">
+                  <w14:schemeClr w14:val="accent5">
+                    <w14:lumMod w14:val="50000"/>
+                  </w14:schemeClr>
+                </w14:gs>
+                <w14:gs w14:pos="50000">
+                  <w14:schemeClr w14:val="accent5"/>
+                </w14:gs>
+                <w14:gs w14:pos="100000">
+                  <w14:schemeClr w14:val="accent5">
+                    <w14:lumMod w14:val="60000"/>
+                    <w14:lumOff w14:val="40000"/>
+                  </w14:schemeClr>
+                </w14:gs>
+              </w14:gsLst>
+              <w14:lin w14:ang="5400000" w14:scaled="0"/>
+            </w14:gradFill>
+          </w14:textFill>
+        </w:rPr>
+        <w:t xml:space="preserve"> -f /hosting/</w:t>
+      </w:r>
+      <w:proofErr w:type="spellStart"/>
+      <w:r>
+        <w:rPr>
+          <w14:reflection w14:blurRad="6350" w14:stA="53000" w14:stPos="0" w14:endA="300" w14:endPos="35500" w14:dist="0" w14:dir="5400000" w14:fadeDir="5400000" w14:sx="100000" w14:sy="-90000" w14:kx="0" w14:ky="0" w14:algn="bl"/>
+          <w14:textOutline w14:w="0" w14:cap="flat" w14:cmpd="sng" w14:algn="ctr">
+            <w14:noFill/>
+            <w14:prstDash w14:val="solid"/>
+            <w14:round/>
+          </w14:textOutline>
+          <w14:textFill>
+            <w14:gradFill>
+              <w14:gsLst>
+                <w14:gs w14:pos="0">
+                  <w14:schemeClr w14:val="accent5">
+                    <w14:lumMod w14:val="50000"/>
+                  </w14:schemeClr>
+                </w14:gs>
+                <w14:gs w14:pos="50000">
+                  <w14:schemeClr w14:val="accent5"/>
+                </w14:gs>
+                <w14:gs w14:pos="100000">
+                  <w14:schemeClr w14:val="accent5">
+                    <w14:lumMod w14:val="60000"/>
+                    <w14:lumOff w14:val="40000"/>
+                  </w14:schemeClr>
+                </w14:gs>
+              </w14:gsLst>
+              <w14:lin w14:ang="5400000" w14:scaled="0"/>
+            </w14:gradFill>
+          </w14:textFill>
+        </w:rPr>
+        <w:t>qiactive</w:t>
+      </w:r>
+      <w:proofErr w:type="spellEnd"/>
+      <w:r>
+        <w:rPr>
+          <w14:reflection w14:blurRad="6350" w14:stA="53000" w14:stPos="0" w14:endA="300" w14:endPos="35500" w14:dist="0" w14:dir="5400000" w14:fadeDir="5400000" w14:sx="100000" w14:sy="-90000" w14:kx="0" w14:ky="0" w14:algn="bl"/>
+          <w14:textOutline w14:w="0" w14:cap="flat" w14:cmpd="sng" w14:algn="ctr">
+            <w14:noFill/>
+            <w14:prstDash w14:val="solid"/>
+            <w14:round/>
+          </w14:textOutline>
+          <w14:textFill>
+            <w14:gradFill>
+              <w14:gsLst>
+                <w14:gs w14:pos="0">
+                  <w14:schemeClr w14:val="accent5">
+                    <w14:lumMod w14:val="50000"/>
+                  </w14:schemeClr>
+                </w14:gs>
+                <w14:gs w14:pos="50000">
+                  <w14:schemeClr w14:val="accent5"/>
+                </w14:gs>
+                <w14:gs w14:pos="100000">
+                  <w14:schemeClr w14:val="accent5">
+                    <w14:lumMod w14:val="60000"/>
+                    <w14:lumOff w14:val="40000"/>
+                  </w14:schemeClr>
+                </w14:gs>
+              </w14:gsLst>
+              <w14:lin w14:ang="5400000" w14:scaled="0"/>
+            </w14:gradFill>
+          </w14:textFill>
+        </w:rPr>
+        <w:t>/</w:t>
+      </w:r>
+      <w:proofErr w:type="spellStart"/>
+      <w:r>
+        <w:rPr>
+          <w14:reflection w14:blurRad="6350" w14:stA="53000" w14:stPos="0" w14:endA="300" w14:endPos="35500" w14:dist="0" w14:dir="5400000" w14:fadeDir="5400000" w14:sx="100000" w14:sy="-90000" w14:kx="0" w14:ky="0" w14:algn="bl"/>
+          <w14:textOutline w14:w="0" w14:cap="flat" w14:cmpd="sng" w14:algn="ctr">
+            <w14:noFill/>
+            <w14:prstDash w14:val="solid"/>
+            <w14:round/>
+          </w14:textOutline>
+          <w14:textFill>
+            <w14:gradFill>
+              <w14:gsLst>
+                <w14:gs w14:pos="0">
+                  <w14:schemeClr w14:val="accent5">
+                    <w14:lumMod w14:val="50000"/>
+                  </w14:schemeClr>
+                </w14:gs>
+                <w14:gs w14:pos="50000">
+                  <w14:schemeClr w14:val="accent5"/>
+                </w14:gs>
+                <w14:gs w14:pos="100000">
+                  <w14:schemeClr w14:val="accent5">
+                    <w14:lumMod w14:val="60000"/>
+                    <w14:lumOff w14:val="40000"/>
+                  </w14:schemeClr>
+                </w14:gs>
+              </w14:gsLst>
+              <w14:lin w14:ang="5400000" w14:scaled="0"/>
+            </w14:gradFill>
+          </w14:textFill>
+        </w:rPr>
+        <w:t>conf</w:t>
+      </w:r>
+      <w:proofErr w:type="spellEnd"/>
+      <w:r>
+        <w:rPr>
+          <w14:reflection w14:blurRad="6350" w14:stA="53000" w14:stPos="0" w14:endA="300" w14:endPos="35500" w14:dist="0" w14:dir="5400000" w14:fadeDir="5400000" w14:sx="100000" w14:sy="-90000" w14:kx="0" w14:ky="0" w14:algn="bl"/>
+          <w14:textOutline w14:w="0" w14:cap="flat" w14:cmpd="sng" w14:algn="ctr">
+            <w14:noFill/>
+            <w14:prstDash w14:val="solid"/>
+            <w14:round/>
+          </w14:textOutline>
+          <w14:textFill>
+            <w14:gradFill>
+              <w14:gsLst>
+                <w14:gs w14:pos="0">
+                  <w14:schemeClr w14:val="accent5">
+                    <w14:lumMod w14:val="50000"/>
+                  </w14:schemeClr>
+                </w14:gs>
+                <w14:gs w14:pos="50000">
+                  <w14:schemeClr w14:val="accent5"/>
+                </w14:gs>
+                <w14:gs w14:pos="100000">
+                  <w14:schemeClr w14:val="accent5">
+                    <w14:lumMod w14:val="60000"/>
+                    <w14:lumOff w14:val="40000"/>
+                  </w14:schemeClr>
+                </w14:gs>
+              </w14:gsLst>
+              <w14:lin w14:ang="5400000" w14:scaled="0"/>
+            </w14:gradFill>
+          </w14:textFill>
+        </w:rPr>
+        <w:t>/</w:t>
+      </w:r>
+      <w:proofErr w:type="spellStart"/>
+      <w:r>
+        <w:rPr>
+          <w14:reflection w14:blurRad="6350" w14:stA="53000" w14:stPos="0" w14:endA="300" w14:endPos="35500" w14:dist="0" w14:dir="5400000" w14:fadeDir="5400000" w14:sx="100000" w14:sy="-90000" w14:kx="0" w14:ky="0" w14:algn="bl"/>
+          <w14:textOutline w14:w="0" w14:cap="flat" w14:cmpd="sng" w14:algn="ctr">
+            <w14:noFill/>
+            <w14:prstDash w14:val="solid"/>
+            <w14:round/>
+          </w14:textOutline>
+          <w14:textFill>
+            <w14:gradFill>
+              <w14:gsLst>
+                <w14:gs w14:pos="0">
+                  <w14:schemeClr w14:val="accent5">
+                    <w14:lumMod w14:val="50000"/>
+                  </w14:schemeClr>
+                </w14:gs>
+                <w14:gs w14:pos="50000">
+                  <w14:schemeClr w14:val="accent5"/>
+                </w14:gs>
+                <w14:gs w14:pos="100000">
+                  <w14:schemeClr w14:val="accent5">
+                    <w14:lumMod w14:val="60000"/>
+                    <w14:lumOff w14:val="40000"/>
+                  </w14:schemeClr>
+                </w14:gs>
+              </w14:gsLst>
+              <w14:lin w14:ang="5400000" w14:scaled="0"/>
+            </w14:gradFill>
+          </w14:textFill>
+        </w:rPr>
+        <w:t>httpd.conf</w:t>
+      </w:r>
+      <w:proofErr w:type="spellEnd"/>
+      <w:r>
+        <w:rPr>
+          <w14:reflection w14:blurRad="6350" w14:stA="53000" w14:stPos="0" w14:endA="300" w14:endPos="35500" w14:dist="0" w14:dir="5400000" w14:fadeDir="5400000" w14:sx="100000" w14:sy="-90000" w14:kx="0" w14:ky="0" w14:algn="bl"/>
+          <w14:textOutline w14:w="0" w14:cap="flat" w14:cmpd="sng" w14:algn="ctr">
+            <w14:noFill/>
+            <w14:prstDash w14:val="solid"/>
+            <w14:round/>
+          </w14:textOutline>
+          <w14:textFill>
+            <w14:gradFill>
+              <w14:gsLst>
+                <w14:gs w14:pos="0">
+                  <w14:schemeClr w14:val="accent5">
+                    <w14:lumMod w14:val="50000"/>
+                  </w14:schemeClr>
+                </w14:gs>
+                <w14:gs w14:pos="50000">
+                  <w14:schemeClr w14:val="accent5"/>
+                </w14:gs>
+                <w14:gs w14:pos="100000">
+                  <w14:schemeClr w14:val="accent5">
+                    <w14:lumMod w14:val="60000"/>
+                    <w14:lumOff w14:val="40000"/>
+                  </w14:schemeClr>
+                </w14:gs>
+              </w14:gsLst>
+              <w14:lin w14:ang="5400000" w14:scaled="0"/>
+            </w14:gradFill>
+          </w14:textFill>
+        </w:rPr>
+        <w:t xml:space="preserve"> -k stop</w:t>
       </w:r>
     </w:p>
     <w:p>
@@ -3758,72 +5327,602 @@
         </w:rPr>
         <w:t xml:space="preserve">and to start you can use </w:t>
       </w:r>
-      <w:r>
-        <w:rPr>
-          <w14:reflection w14:blurRad="6350" w14:stA="53000" w14:stPos="0" w14:endA="300" w14:endPos="35500" w14:dist="0" w14:dir="5400000" w14:fadeDir="5400000" w14:sx="100000" w14:sy="-90000" w14:kx="0" w14:ky="0" w14:algn="bl"/>
-          <w14:textOutline w14:w="0" w14:cap="flat" w14:cmpd="sng" w14:algn="ctr">
-            <w14:noFill/>
-            <w14:prstDash w14:val="solid"/>
-            <w14:round/>
-          </w14:textOutline>
-          <w14:textFill>
-            <w14:gradFill>
-              <w14:gsLst>
-                <w14:gs w14:pos="0">
-                  <w14:schemeClr w14:val="accent5">
-                    <w14:lumMod w14:val="50000"/>
-                  </w14:schemeClr>
-                </w14:gs>
-                <w14:gs w14:pos="50000">
-                  <w14:schemeClr w14:val="accent5"/>
-                </w14:gs>
-                <w14:gs w14:pos="100000">
-                  <w14:schemeClr w14:val="accent5">
-                    <w14:lumMod w14:val="60000"/>
-                    <w14:lumOff w14:val="40000"/>
-                  </w14:schemeClr>
-                </w14:gs>
-              </w14:gsLst>
-              <w14:lin w14:ang="5400000" w14:scaled="0"/>
-            </w14:gradFill>
-          </w14:textFill>
-        </w:rPr>
-        <w:t>sudo /usr/sbin/apachectl -d /hosting/qiactive/conf.d -f /hosting/</w:t>
-      </w:r>
-      <w:r>
-        <w:rPr>
-          <w14:reflection w14:blurRad="6350" w14:stA="53000" w14:stPos="0" w14:endA="300" w14:endPos="35500" w14:dist="0" w14:dir="5400000" w14:fadeDir="5400000" w14:sx="100000" w14:sy="-90000" w14:kx="0" w14:ky="0" w14:algn="bl"/>
-          <w14:textOutline w14:w="0" w14:cap="flat" w14:cmpd="sng" w14:algn="ctr">
-            <w14:noFill/>
-            <w14:prstDash w14:val="solid"/>
-            <w14:round/>
-          </w14:textOutline>
-          <w14:textFill>
-            <w14:gradFill>
-              <w14:gsLst>
-                <w14:gs w14:pos="0">
-                  <w14:schemeClr w14:val="accent5">
-                    <w14:lumMod w14:val="50000"/>
-                  </w14:schemeClr>
-                </w14:gs>
-                <w14:gs w14:pos="50000">
-                  <w14:schemeClr w14:val="accent5"/>
-                </w14:gs>
-                <w14:gs w14:pos="100000">
-                  <w14:schemeClr w14:val="accent5">
-                    <w14:lumMod w14:val="60000"/>
-                    <w14:lumOff w14:val="40000"/>
-                  </w14:schemeClr>
-                </w14:gs>
-              </w14:gsLst>
-              <w14:lin w14:ang="5400000" w14:scaled="0"/>
-            </w14:gradFill>
-          </w14:textFill>
-        </w:rPr>
-        <w:t>qiactive/conf/httpd.conf -k start</w:t>
-      </w:r>
-      <w:bookmarkStart w:id="0" w:name="_GoBack"/>
-      <w:bookmarkEnd w:id="0"/>
+      <w:proofErr w:type="spellStart"/>
+      <w:r>
+        <w:rPr>
+          <w14:reflection w14:blurRad="6350" w14:stA="53000" w14:stPos="0" w14:endA="300" w14:endPos="35500" w14:dist="0" w14:dir="5400000" w14:fadeDir="5400000" w14:sx="100000" w14:sy="-90000" w14:kx="0" w14:ky="0" w14:algn="bl"/>
+          <w14:textOutline w14:w="0" w14:cap="flat" w14:cmpd="sng" w14:algn="ctr">
+            <w14:noFill/>
+            <w14:prstDash w14:val="solid"/>
+            <w14:round/>
+          </w14:textOutline>
+          <w14:textFill>
+            <w14:gradFill>
+              <w14:gsLst>
+                <w14:gs w14:pos="0">
+                  <w14:schemeClr w14:val="accent5">
+                    <w14:lumMod w14:val="50000"/>
+                  </w14:schemeClr>
+                </w14:gs>
+                <w14:gs w14:pos="50000">
+                  <w14:schemeClr w14:val="accent5"/>
+                </w14:gs>
+                <w14:gs w14:pos="100000">
+                  <w14:schemeClr w14:val="accent5">
+                    <w14:lumMod w14:val="60000"/>
+                    <w14:lumOff w14:val="40000"/>
+                  </w14:schemeClr>
+                </w14:gs>
+              </w14:gsLst>
+              <w14:lin w14:ang="5400000" w14:scaled="0"/>
+            </w14:gradFill>
+          </w14:textFill>
+        </w:rPr>
+        <w:t>sudo</w:t>
+      </w:r>
+      <w:proofErr w:type="spellEnd"/>
+      <w:r>
+        <w:rPr>
+          <w14:reflection w14:blurRad="6350" w14:stA="53000" w14:stPos="0" w14:endA="300" w14:endPos="35500" w14:dist="0" w14:dir="5400000" w14:fadeDir="5400000" w14:sx="100000" w14:sy="-90000" w14:kx="0" w14:ky="0" w14:algn="bl"/>
+          <w14:textOutline w14:w="0" w14:cap="flat" w14:cmpd="sng" w14:algn="ctr">
+            <w14:noFill/>
+            <w14:prstDash w14:val="solid"/>
+            <w14:round/>
+          </w14:textOutline>
+          <w14:textFill>
+            <w14:gradFill>
+              <w14:gsLst>
+                <w14:gs w14:pos="0">
+                  <w14:schemeClr w14:val="accent5">
+                    <w14:lumMod w14:val="50000"/>
+                  </w14:schemeClr>
+                </w14:gs>
+                <w14:gs w14:pos="50000">
+                  <w14:schemeClr w14:val="accent5"/>
+                </w14:gs>
+                <w14:gs w14:pos="100000">
+                  <w14:schemeClr w14:val="accent5">
+                    <w14:lumMod w14:val="60000"/>
+                    <w14:lumOff w14:val="40000"/>
+                  </w14:schemeClr>
+                </w14:gs>
+              </w14:gsLst>
+              <w14:lin w14:ang="5400000" w14:scaled="0"/>
+            </w14:gradFill>
+          </w14:textFill>
+        </w:rPr>
+        <w:t xml:space="preserve"> /</w:t>
+      </w:r>
+      <w:proofErr w:type="spellStart"/>
+      <w:r>
+        <w:rPr>
+          <w14:reflection w14:blurRad="6350" w14:stA="53000" w14:stPos="0" w14:endA="300" w14:endPos="35500" w14:dist="0" w14:dir="5400000" w14:fadeDir="5400000" w14:sx="100000" w14:sy="-90000" w14:kx="0" w14:ky="0" w14:algn="bl"/>
+          <w14:textOutline w14:w="0" w14:cap="flat" w14:cmpd="sng" w14:algn="ctr">
+            <w14:noFill/>
+            <w14:prstDash w14:val="solid"/>
+            <w14:round/>
+          </w14:textOutline>
+          <w14:textFill>
+            <w14:gradFill>
+              <w14:gsLst>
+                <w14:gs w14:pos="0">
+                  <w14:schemeClr w14:val="accent5">
+                    <w14:lumMod w14:val="50000"/>
+                  </w14:schemeClr>
+                </w14:gs>
+                <w14:gs w14:pos="50000">
+                  <w14:schemeClr w14:val="accent5"/>
+                </w14:gs>
+                <w14:gs w14:pos="100000">
+                  <w14:schemeClr w14:val="accent5">
+                    <w14:lumMod w14:val="60000"/>
+                    <w14:lumOff w14:val="40000"/>
+                  </w14:schemeClr>
+                </w14:gs>
+              </w14:gsLst>
+              <w14:lin w14:ang="5400000" w14:scaled="0"/>
+            </w14:gradFill>
+          </w14:textFill>
+        </w:rPr>
+        <w:t>usr</w:t>
+      </w:r>
+      <w:proofErr w:type="spellEnd"/>
+      <w:r>
+        <w:rPr>
+          <w14:reflection w14:blurRad="6350" w14:stA="53000" w14:stPos="0" w14:endA="300" w14:endPos="35500" w14:dist="0" w14:dir="5400000" w14:fadeDir="5400000" w14:sx="100000" w14:sy="-90000" w14:kx="0" w14:ky="0" w14:algn="bl"/>
+          <w14:textOutline w14:w="0" w14:cap="flat" w14:cmpd="sng" w14:algn="ctr">
+            <w14:noFill/>
+            <w14:prstDash w14:val="solid"/>
+            <w14:round/>
+          </w14:textOutline>
+          <w14:textFill>
+            <w14:gradFill>
+              <w14:gsLst>
+                <w14:gs w14:pos="0">
+                  <w14:schemeClr w14:val="accent5">
+                    <w14:lumMod w14:val="50000"/>
+                  </w14:schemeClr>
+                </w14:gs>
+                <w14:gs w14:pos="50000">
+                  <w14:schemeClr w14:val="accent5"/>
+                </w14:gs>
+                <w14:gs w14:pos="100000">
+                  <w14:schemeClr w14:val="accent5">
+                    <w14:lumMod w14:val="60000"/>
+                    <w14:lumOff w14:val="40000"/>
+                  </w14:schemeClr>
+                </w14:gs>
+              </w14:gsLst>
+              <w14:lin w14:ang="5400000" w14:scaled="0"/>
+            </w14:gradFill>
+          </w14:textFill>
+        </w:rPr>
+        <w:t>/</w:t>
+      </w:r>
+      <w:proofErr w:type="spellStart"/>
+      <w:r>
+        <w:rPr>
+          <w14:reflection w14:blurRad="6350" w14:stA="53000" w14:stPos="0" w14:endA="300" w14:endPos="35500" w14:dist="0" w14:dir="5400000" w14:fadeDir="5400000" w14:sx="100000" w14:sy="-90000" w14:kx="0" w14:ky="0" w14:algn="bl"/>
+          <w14:textOutline w14:w="0" w14:cap="flat" w14:cmpd="sng" w14:algn="ctr">
+            <w14:noFill/>
+            <w14:prstDash w14:val="solid"/>
+            <w14:round/>
+          </w14:textOutline>
+          <w14:textFill>
+            <w14:gradFill>
+              <w14:gsLst>
+                <w14:gs w14:pos="0">
+                  <w14:schemeClr w14:val="accent5">
+                    <w14:lumMod w14:val="50000"/>
+                  </w14:schemeClr>
+                </w14:gs>
+                <w14:gs w14:pos="50000">
+                  <w14:schemeClr w14:val="accent5"/>
+                </w14:gs>
+                <w14:gs w14:pos="100000">
+                  <w14:schemeClr w14:val="accent5">
+                    <w14:lumMod w14:val="60000"/>
+                    <w14:lumOff w14:val="40000"/>
+                  </w14:schemeClr>
+                </w14:gs>
+              </w14:gsLst>
+              <w14:lin w14:ang="5400000" w14:scaled="0"/>
+            </w14:gradFill>
+          </w14:textFill>
+        </w:rPr>
+        <w:t>sbin</w:t>
+      </w:r>
+      <w:proofErr w:type="spellEnd"/>
+      <w:r>
+        <w:rPr>
+          <w14:reflection w14:blurRad="6350" w14:stA="53000" w14:stPos="0" w14:endA="300" w14:endPos="35500" w14:dist="0" w14:dir="5400000" w14:fadeDir="5400000" w14:sx="100000" w14:sy="-90000" w14:kx="0" w14:ky="0" w14:algn="bl"/>
+          <w14:textOutline w14:w="0" w14:cap="flat" w14:cmpd="sng" w14:algn="ctr">
+            <w14:noFill/>
+            <w14:prstDash w14:val="solid"/>
+            <w14:round/>
+          </w14:textOutline>
+          <w14:textFill>
+            <w14:gradFill>
+              <w14:gsLst>
+                <w14:gs w14:pos="0">
+                  <w14:schemeClr w14:val="accent5">
+                    <w14:lumMod w14:val="50000"/>
+                  </w14:schemeClr>
+                </w14:gs>
+                <w14:gs w14:pos="50000">
+                  <w14:schemeClr w14:val="accent5"/>
+                </w14:gs>
+                <w14:gs w14:pos="100000">
+                  <w14:schemeClr w14:val="accent5">
+                    <w14:lumMod w14:val="60000"/>
+                    <w14:lumOff w14:val="40000"/>
+                  </w14:schemeClr>
+                </w14:gs>
+              </w14:gsLst>
+              <w14:lin w14:ang="5400000" w14:scaled="0"/>
+            </w14:gradFill>
+          </w14:textFill>
+        </w:rPr>
+        <w:t>/</w:t>
+      </w:r>
+      <w:proofErr w:type="spellStart"/>
+      <w:r>
+        <w:rPr>
+          <w14:reflection w14:blurRad="6350" w14:stA="53000" w14:stPos="0" w14:endA="300" w14:endPos="35500" w14:dist="0" w14:dir="5400000" w14:fadeDir="5400000" w14:sx="100000" w14:sy="-90000" w14:kx="0" w14:ky="0" w14:algn="bl"/>
+          <w14:textOutline w14:w="0" w14:cap="flat" w14:cmpd="sng" w14:algn="ctr">
+            <w14:noFill/>
+            <w14:prstDash w14:val="solid"/>
+            <w14:round/>
+          </w14:textOutline>
+          <w14:textFill>
+            <w14:gradFill>
+              <w14:gsLst>
+                <w14:gs w14:pos="0">
+                  <w14:schemeClr w14:val="accent5">
+                    <w14:lumMod w14:val="50000"/>
+                  </w14:schemeClr>
+                </w14:gs>
+                <w14:gs w14:pos="50000">
+                  <w14:schemeClr w14:val="accent5"/>
+                </w14:gs>
+                <w14:gs w14:pos="100000">
+                  <w14:schemeClr w14:val="accent5">
+                    <w14:lumMod w14:val="60000"/>
+                    <w14:lumOff w14:val="40000"/>
+                  </w14:schemeClr>
+                </w14:gs>
+              </w14:gsLst>
+              <w14:lin w14:ang="5400000" w14:scaled="0"/>
+            </w14:gradFill>
+          </w14:textFill>
+        </w:rPr>
+        <w:t>apachectl</w:t>
+      </w:r>
+      <w:proofErr w:type="spellEnd"/>
+      <w:r>
+        <w:rPr>
+          <w14:reflection w14:blurRad="6350" w14:stA="53000" w14:stPos="0" w14:endA="300" w14:endPos="35500" w14:dist="0" w14:dir="5400000" w14:fadeDir="5400000" w14:sx="100000" w14:sy="-90000" w14:kx="0" w14:ky="0" w14:algn="bl"/>
+          <w14:textOutline w14:w="0" w14:cap="flat" w14:cmpd="sng" w14:algn="ctr">
+            <w14:noFill/>
+            <w14:prstDash w14:val="solid"/>
+            <w14:round/>
+          </w14:textOutline>
+          <w14:textFill>
+            <w14:gradFill>
+              <w14:gsLst>
+                <w14:gs w14:pos="0">
+                  <w14:schemeClr w14:val="accent5">
+                    <w14:lumMod w14:val="50000"/>
+                  </w14:schemeClr>
+                </w14:gs>
+                <w14:gs w14:pos="50000">
+                  <w14:schemeClr w14:val="accent5"/>
+                </w14:gs>
+                <w14:gs w14:pos="100000">
+                  <w14:schemeClr w14:val="accent5">
+                    <w14:lumMod w14:val="60000"/>
+                    <w14:lumOff w14:val="40000"/>
+                  </w14:schemeClr>
+                </w14:gs>
+              </w14:gsLst>
+              <w14:lin w14:ang="5400000" w14:scaled="0"/>
+            </w14:gradFill>
+          </w14:textFill>
+        </w:rPr>
+        <w:t xml:space="preserve"> -d /hosting/</w:t>
+      </w:r>
+      <w:proofErr w:type="spellStart"/>
+      <w:r>
+        <w:rPr>
+          <w14:reflection w14:blurRad="6350" w14:stA="53000" w14:stPos="0" w14:endA="300" w14:endPos="35500" w14:dist="0" w14:dir="5400000" w14:fadeDir="5400000" w14:sx="100000" w14:sy="-90000" w14:kx="0" w14:ky="0" w14:algn="bl"/>
+          <w14:textOutline w14:w="0" w14:cap="flat" w14:cmpd="sng" w14:algn="ctr">
+            <w14:noFill/>
+            <w14:prstDash w14:val="solid"/>
+            <w14:round/>
+          </w14:textOutline>
+          <w14:textFill>
+            <w14:gradFill>
+              <w14:gsLst>
+                <w14:gs w14:pos="0">
+                  <w14:schemeClr w14:val="accent5">
+                    <w14:lumMod w14:val="50000"/>
+                  </w14:schemeClr>
+                </w14:gs>
+                <w14:gs w14:pos="50000">
+                  <w14:schemeClr w14:val="accent5"/>
+                </w14:gs>
+                <w14:gs w14:pos="100000">
+                  <w14:schemeClr w14:val="accent5">
+                    <w14:lumMod w14:val="60000"/>
+                    <w14:lumOff w14:val="40000"/>
+                  </w14:schemeClr>
+                </w14:gs>
+              </w14:gsLst>
+              <w14:lin w14:ang="5400000" w14:scaled="0"/>
+            </w14:gradFill>
+          </w14:textFill>
+        </w:rPr>
+        <w:t>qiactive</w:t>
+      </w:r>
+      <w:proofErr w:type="spellEnd"/>
+      <w:r>
+        <w:rPr>
+          <w14:reflection w14:blurRad="6350" w14:stA="53000" w14:stPos="0" w14:endA="300" w14:endPos="35500" w14:dist="0" w14:dir="5400000" w14:fadeDir="5400000" w14:sx="100000" w14:sy="-90000" w14:kx="0" w14:ky="0" w14:algn="bl"/>
+          <w14:textOutline w14:w="0" w14:cap="flat" w14:cmpd="sng" w14:algn="ctr">
+            <w14:noFill/>
+            <w14:prstDash w14:val="solid"/>
+            <w14:round/>
+          </w14:textOutline>
+          <w14:textFill>
+            <w14:gradFill>
+              <w14:gsLst>
+                <w14:gs w14:pos="0">
+                  <w14:schemeClr w14:val="accent5">
+                    <w14:lumMod w14:val="50000"/>
+                  </w14:schemeClr>
+                </w14:gs>
+                <w14:gs w14:pos="50000">
+                  <w14:schemeClr w14:val="accent5"/>
+                </w14:gs>
+                <w14:gs w14:pos="100000">
+                  <w14:schemeClr w14:val="accent5">
+                    <w14:lumMod w14:val="60000"/>
+                    <w14:lumOff w14:val="40000"/>
+                  </w14:schemeClr>
+                </w14:gs>
+              </w14:gsLst>
+              <w14:lin w14:ang="5400000" w14:scaled="0"/>
+            </w14:gradFill>
+          </w14:textFill>
+        </w:rPr>
+        <w:t>/</w:t>
+      </w:r>
+      <w:proofErr w:type="spellStart"/>
+      <w:proofErr w:type="gramStart"/>
+      <w:r>
+        <w:rPr>
+          <w14:reflection w14:blurRad="6350" w14:stA="53000" w14:stPos="0" w14:endA="300" w14:endPos="35500" w14:dist="0" w14:dir="5400000" w14:fadeDir="5400000" w14:sx="100000" w14:sy="-90000" w14:kx="0" w14:ky="0" w14:algn="bl"/>
+          <w14:textOutline w14:w="0" w14:cap="flat" w14:cmpd="sng" w14:algn="ctr">
+            <w14:noFill/>
+            <w14:prstDash w14:val="solid"/>
+            <w14:round/>
+          </w14:textOutline>
+          <w14:textFill>
+            <w14:gradFill>
+              <w14:gsLst>
+                <w14:gs w14:pos="0">
+                  <w14:schemeClr w14:val="accent5">
+                    <w14:lumMod w14:val="50000"/>
+                  </w14:schemeClr>
+                </w14:gs>
+                <w14:gs w14:pos="50000">
+                  <w14:schemeClr w14:val="accent5"/>
+                </w14:gs>
+                <w14:gs w14:pos="100000">
+                  <w14:schemeClr w14:val="accent5">
+                    <w14:lumMod w14:val="60000"/>
+                    <w14:lumOff w14:val="40000"/>
+                  </w14:schemeClr>
+                </w14:gs>
+              </w14:gsLst>
+              <w14:lin w14:ang="5400000" w14:scaled="0"/>
+            </w14:gradFill>
+          </w14:textFill>
+        </w:rPr>
+        <w:t>conf.d</w:t>
+      </w:r>
+      <w:proofErr w:type="spellEnd"/>
+      <w:proofErr w:type="gramEnd"/>
+      <w:r>
+        <w:rPr>
+          <w14:reflection w14:blurRad="6350" w14:stA="53000" w14:stPos="0" w14:endA="300" w14:endPos="35500" w14:dist="0" w14:dir="5400000" w14:fadeDir="5400000" w14:sx="100000" w14:sy="-90000" w14:kx="0" w14:ky="0" w14:algn="bl"/>
+          <w14:textOutline w14:w="0" w14:cap="flat" w14:cmpd="sng" w14:algn="ctr">
+            <w14:noFill/>
+            <w14:prstDash w14:val="solid"/>
+            <w14:round/>
+          </w14:textOutline>
+          <w14:textFill>
+            <w14:gradFill>
+              <w14:gsLst>
+                <w14:gs w14:pos="0">
+                  <w14:schemeClr w14:val="accent5">
+                    <w14:lumMod w14:val="50000"/>
+                  </w14:schemeClr>
+                </w14:gs>
+                <w14:gs w14:pos="50000">
+                  <w14:schemeClr w14:val="accent5"/>
+                </w14:gs>
+                <w14:gs w14:pos="100000">
+                  <w14:schemeClr w14:val="accent5">
+                    <w14:lumMod w14:val="60000"/>
+                    <w14:lumOff w14:val="40000"/>
+                  </w14:schemeClr>
+                </w14:gs>
+              </w14:gsLst>
+              <w14:lin w14:ang="5400000" w14:scaled="0"/>
+            </w14:gradFill>
+          </w14:textFill>
+        </w:rPr>
+        <w:t xml:space="preserve"> -f /hosting/</w:t>
+      </w:r>
+      <w:proofErr w:type="spellStart"/>
+      <w:r>
+        <w:rPr>
+          <w14:reflection w14:blurRad="6350" w14:stA="53000" w14:stPos="0" w14:endA="300" w14:endPos="35500" w14:dist="0" w14:dir="5400000" w14:fadeDir="5400000" w14:sx="100000" w14:sy="-90000" w14:kx="0" w14:ky="0" w14:algn="bl"/>
+          <w14:textOutline w14:w="0" w14:cap="flat" w14:cmpd="sng" w14:algn="ctr">
+            <w14:noFill/>
+            <w14:prstDash w14:val="solid"/>
+            <w14:round/>
+          </w14:textOutline>
+          <w14:textFill>
+            <w14:gradFill>
+              <w14:gsLst>
+                <w14:gs w14:pos="0">
+                  <w14:schemeClr w14:val="accent5">
+                    <w14:lumMod w14:val="50000"/>
+                  </w14:schemeClr>
+                </w14:gs>
+                <w14:gs w14:pos="50000">
+                  <w14:schemeClr w14:val="accent5"/>
+                </w14:gs>
+                <w14:gs w14:pos="100000">
+                  <w14:schemeClr w14:val="accent5">
+                    <w14:lumMod w14:val="60000"/>
+                    <w14:lumOff w14:val="40000"/>
+                  </w14:schemeClr>
+                </w14:gs>
+              </w14:gsLst>
+              <w14:lin w14:ang="5400000" w14:scaled="0"/>
+            </w14:gradFill>
+          </w14:textFill>
+        </w:rPr>
+        <w:t>qiactive</w:t>
+      </w:r>
+      <w:proofErr w:type="spellEnd"/>
+      <w:r>
+        <w:rPr>
+          <w14:reflection w14:blurRad="6350" w14:stA="53000" w14:stPos="0" w14:endA="300" w14:endPos="35500" w14:dist="0" w14:dir="5400000" w14:fadeDir="5400000" w14:sx="100000" w14:sy="-90000" w14:kx="0" w14:ky="0" w14:algn="bl"/>
+          <w14:textOutline w14:w="0" w14:cap="flat" w14:cmpd="sng" w14:algn="ctr">
+            <w14:noFill/>
+            <w14:prstDash w14:val="solid"/>
+            <w14:round/>
+          </w14:textOutline>
+          <w14:textFill>
+            <w14:gradFill>
+              <w14:gsLst>
+                <w14:gs w14:pos="0">
+                  <w14:schemeClr w14:val="accent5">
+                    <w14:lumMod w14:val="50000"/>
+                  </w14:schemeClr>
+                </w14:gs>
+                <w14:gs w14:pos="50000">
+                  <w14:schemeClr w14:val="accent5"/>
+                </w14:gs>
+                <w14:gs w14:pos="100000">
+                  <w14:schemeClr w14:val="accent5">
+                    <w14:lumMod w14:val="60000"/>
+                    <w14:lumOff w14:val="40000"/>
+                  </w14:schemeClr>
+                </w14:gs>
+              </w14:gsLst>
+              <w14:lin w14:ang="5400000" w14:scaled="0"/>
+            </w14:gradFill>
+          </w14:textFill>
+        </w:rPr>
+        <w:t>/</w:t>
+      </w:r>
+      <w:proofErr w:type="spellStart"/>
+      <w:r>
+        <w:rPr>
+          <w14:reflection w14:blurRad="6350" w14:stA="53000" w14:stPos="0" w14:endA="300" w14:endPos="35500" w14:dist="0" w14:dir="5400000" w14:fadeDir="5400000" w14:sx="100000" w14:sy="-90000" w14:kx="0" w14:ky="0" w14:algn="bl"/>
+          <w14:textOutline w14:w="0" w14:cap="flat" w14:cmpd="sng" w14:algn="ctr">
+            <w14:noFill/>
+            <w14:prstDash w14:val="solid"/>
+            <w14:round/>
+          </w14:textOutline>
+          <w14:textFill>
+            <w14:gradFill>
+              <w14:gsLst>
+                <w14:gs w14:pos="0">
+                  <w14:schemeClr w14:val="accent5">
+                    <w14:lumMod w14:val="50000"/>
+                  </w14:schemeClr>
+                </w14:gs>
+                <w14:gs w14:pos="50000">
+                  <w14:schemeClr w14:val="accent5"/>
+                </w14:gs>
+                <w14:gs w14:pos="100000">
+                  <w14:schemeClr w14:val="accent5">
+                    <w14:lumMod w14:val="60000"/>
+                    <w14:lumOff w14:val="40000"/>
+                  </w14:schemeClr>
+                </w14:gs>
+              </w14:gsLst>
+              <w14:lin w14:ang="5400000" w14:scaled="0"/>
+            </w14:gradFill>
+          </w14:textFill>
+        </w:rPr>
+        <w:t>conf</w:t>
+      </w:r>
+      <w:proofErr w:type="spellEnd"/>
+      <w:r>
+        <w:rPr>
+          <w14:reflection w14:blurRad="6350" w14:stA="53000" w14:stPos="0" w14:endA="300" w14:endPos="35500" w14:dist="0" w14:dir="5400000" w14:fadeDir="5400000" w14:sx="100000" w14:sy="-90000" w14:kx="0" w14:ky="0" w14:algn="bl"/>
+          <w14:textOutline w14:w="0" w14:cap="flat" w14:cmpd="sng" w14:algn="ctr">
+            <w14:noFill/>
+            <w14:prstDash w14:val="solid"/>
+            <w14:round/>
+          </w14:textOutline>
+          <w14:textFill>
+            <w14:gradFill>
+              <w14:gsLst>
+                <w14:gs w14:pos="0">
+                  <w14:schemeClr w14:val="accent5">
+                    <w14:lumMod w14:val="50000"/>
+                  </w14:schemeClr>
+                </w14:gs>
+                <w14:gs w14:pos="50000">
+                  <w14:schemeClr w14:val="accent5"/>
+                </w14:gs>
+                <w14:gs w14:pos="100000">
+                  <w14:schemeClr w14:val="accent5">
+                    <w14:lumMod w14:val="60000"/>
+                    <w14:lumOff w14:val="40000"/>
+                  </w14:schemeClr>
+                </w14:gs>
+              </w14:gsLst>
+              <w14:lin w14:ang="5400000" w14:scaled="0"/>
+            </w14:gradFill>
+          </w14:textFill>
+        </w:rPr>
+        <w:t>/</w:t>
+      </w:r>
+      <w:proofErr w:type="spellStart"/>
+      <w:r>
+        <w:rPr>
+          <w14:reflection w14:blurRad="6350" w14:stA="53000" w14:stPos="0" w14:endA="300" w14:endPos="35500" w14:dist="0" w14:dir="5400000" w14:fadeDir="5400000" w14:sx="100000" w14:sy="-90000" w14:kx="0" w14:ky="0" w14:algn="bl"/>
+          <w14:textOutline w14:w="0" w14:cap="flat" w14:cmpd="sng" w14:algn="ctr">
+            <w14:noFill/>
+            <w14:prstDash w14:val="solid"/>
+            <w14:round/>
+          </w14:textOutline>
+          <w14:textFill>
+            <w14:gradFill>
+              <w14:gsLst>
+                <w14:gs w14:pos="0">
+                  <w14:schemeClr w14:val="accent5">
+                    <w14:lumMod w14:val="50000"/>
+                  </w14:schemeClr>
+                </w14:gs>
+                <w14:gs w14:pos="50000">
+                  <w14:schemeClr w14:val="accent5"/>
+                </w14:gs>
+                <w14:gs w14:pos="100000">
+                  <w14:schemeClr w14:val="accent5">
+                    <w14:lumMod w14:val="60000"/>
+                    <w14:lumOff w14:val="40000"/>
+                  </w14:schemeClr>
+                </w14:gs>
+              </w14:gsLst>
+              <w14:lin w14:ang="5400000" w14:scaled="0"/>
+            </w14:gradFill>
+          </w14:textFill>
+        </w:rPr>
+        <w:t>httpd.conf</w:t>
+      </w:r>
+      <w:proofErr w:type="spellEnd"/>
+      <w:r>
+        <w:rPr>
+          <w14:reflection w14:blurRad="6350" w14:stA="53000" w14:stPos="0" w14:endA="300" w14:endPos="35500" w14:dist="0" w14:dir="5400000" w14:fadeDir="5400000" w14:sx="100000" w14:sy="-90000" w14:kx="0" w14:ky="0" w14:algn="bl"/>
+          <w14:textOutline w14:w="0" w14:cap="flat" w14:cmpd="sng" w14:algn="ctr">
+            <w14:noFill/>
+            <w14:prstDash w14:val="solid"/>
+            <w14:round/>
+          </w14:textOutline>
+          <w14:textFill>
+            <w14:gradFill>
+              <w14:gsLst>
+                <w14:gs w14:pos="0">
+                  <w14:schemeClr w14:val="accent5">
+                    <w14:lumMod w14:val="50000"/>
+                  </w14:schemeClr>
+                </w14:gs>
+                <w14:gs w14:pos="50000">
+                  <w14:schemeClr w14:val="accent5"/>
+                </w14:gs>
+                <w14:gs w14:pos="100000">
+                  <w14:schemeClr w14:val="accent5">
+                    <w14:lumMod w14:val="60000"/>
+                    <w14:lumOff w14:val="40000"/>
+                  </w14:schemeClr>
+                </w14:gs>
+              </w14:gsLst>
+              <w14:lin w14:ang="5400000" w14:scaled="0"/>
+            </w14:gradFill>
+          </w14:textFill>
+        </w:rPr>
+        <w:t xml:space="preserve"> -k start</w:t>
+      </w:r>
     </w:p>
     <w:p>
       <w:pPr>
@@ -4005,8 +6104,42 @@
             </w14:gradFill>
           </w14:textFill>
         </w:rPr>
-        <w:t>tail -f catalina.out</w:t>
-      </w:r>
+        <w:t xml:space="preserve">tail -f </w:t>
+      </w:r>
+      <w:proofErr w:type="spellStart"/>
+      <w:r>
+        <w:rPr>
+          <w14:reflection w14:blurRad="6350" w14:stA="53000" w14:stPos="0" w14:endA="300" w14:endPos="35500" w14:dist="0" w14:dir="5400000" w14:fadeDir="5400000" w14:sx="100000" w14:sy="-90000" w14:kx="0" w14:ky="0" w14:algn="bl"/>
+          <w14:textOutline w14:w="0" w14:cap="flat" w14:cmpd="sng" w14:algn="ctr">
+            <w14:noFill/>
+            <w14:prstDash w14:val="solid"/>
+            <w14:round/>
+          </w14:textOutline>
+          <w14:textFill>
+            <w14:gradFill>
+              <w14:gsLst>
+                <w14:gs w14:pos="0">
+                  <w14:schemeClr w14:val="accent5">
+                    <w14:lumMod w14:val="50000"/>
+                  </w14:schemeClr>
+                </w14:gs>
+                <w14:gs w14:pos="50000">
+                  <w14:schemeClr w14:val="accent5"/>
+                </w14:gs>
+                <w14:gs w14:pos="100000">
+                  <w14:schemeClr w14:val="accent5">
+                    <w14:lumMod w14:val="60000"/>
+                    <w14:lumOff w14:val="40000"/>
+                  </w14:schemeClr>
+                </w14:gs>
+              </w14:gsLst>
+              <w14:lin w14:ang="5400000" w14:scaled="0"/>
+            </w14:gradFill>
+          </w14:textFill>
+        </w:rPr>
+        <w:t>catalina.out</w:t>
+      </w:r>
+      <w:proofErr w:type="spellEnd"/>
     </w:p>
     <w:p>
       <w:pPr>
@@ -4288,7 +6421,21 @@
         <w:rPr>
           <w:rFonts w:ascii="Times New Roman" w:eastAsia="Times New Roman" w:hAnsi="Times New Roman" w:cs="Times New Roman"/>
         </w:rPr>
-        <w:t xml:space="preserve">not work you will get a problem. Sometimes you get the problem with npm and install that. But mostly you should be able to see the logs and get the message what is going on and you will be able to get the error message. Like you can check using the command </w:t>
+        <w:t xml:space="preserve">not work you will get a problem. Sometimes you get the problem with </w:t>
+      </w:r>
+      <w:proofErr w:type="spellStart"/>
+      <w:r>
+        <w:rPr>
+          <w:rFonts w:ascii="Times New Roman" w:eastAsia="Times New Roman" w:hAnsi="Times New Roman" w:cs="Times New Roman"/>
+        </w:rPr>
+        <w:t>npm</w:t>
+      </w:r>
+      <w:proofErr w:type="spellEnd"/>
+      <w:r>
+        <w:rPr>
+          <w:rFonts w:ascii="Times New Roman" w:eastAsia="Times New Roman" w:hAnsi="Times New Roman" w:cs="Times New Roman"/>
+        </w:rPr>
+        <w:t xml:space="preserve"> and install that. But mostly you should be able to see the logs and get the message what is going on and you will be able to get the error message. Like you can check using the command </w:t>
       </w:r>
       <w:r>
         <w:rPr>
@@ -4440,7 +6587,21 @@
         <w:rPr>
           <w:rFonts w:ascii="Times New Roman" w:eastAsia="Times New Roman" w:hAnsi="Times New Roman" w:cs="Times New Roman"/>
         </w:rPr>
-        <w:t>en you can act you correction b</w:t>
+        <w:t xml:space="preserve">en you can act </w:t>
+      </w:r>
+      <w:proofErr w:type="gramStart"/>
+      <w:r>
+        <w:rPr>
+          <w:rFonts w:ascii="Times New Roman" w:eastAsia="Times New Roman" w:hAnsi="Times New Roman" w:cs="Times New Roman"/>
+        </w:rPr>
+        <w:t>you</w:t>
+      </w:r>
+      <w:proofErr w:type="gramEnd"/>
+      <w:r>
+        <w:rPr>
+          <w:rFonts w:ascii="Times New Roman" w:eastAsia="Times New Roman" w:hAnsi="Times New Roman" w:cs="Times New Roman"/>
+        </w:rPr>
+        <w:t xml:space="preserve"> correction b</w:t>
       </w:r>
       <w:r>
         <w:rPr>

</xml_diff>